<commit_message>
Add documentations, fix activity diagram, fix schedule for not registered user
</commit_message>
<xml_diff>
--- a/database/idas2 documentation.docx
+++ b/database/idas2 documentation.docx
@@ -51,8 +51,6 @@
         </w:rPr>
         <w:t>Aplikace na správu rozvrhů</w:t>
       </w:r>
-      <w:bookmarkStart w:id="0" w:name="_GoBack"/>
-      <w:bookmarkEnd w:id="0"/>
     </w:p>
     <w:p>
       <w:pPr>
@@ -210,8 +208,8 @@
         </w:rPr>
         <w:t xml:space="preserve"> </w:t>
       </w:r>
-      <w:bookmarkStart w:id="1" w:name="_Toc258833021"/>
-      <w:bookmarkStart w:id="2" w:name="_Toc439254164"/>
+      <w:bookmarkStart w:id="0" w:name="_Toc258833021"/>
+      <w:bookmarkStart w:id="1" w:name="_Toc439254164"/>
     </w:p>
     <w:sdt>
       <w:sdtPr>
@@ -2089,16 +2087,16 @@
       <w:pPr>
         <w:pStyle w:val="Nadpis1-bezsla"/>
       </w:pPr>
-      <w:bookmarkStart w:id="3" w:name="_Toc439267758"/>
-      <w:bookmarkStart w:id="4" w:name="_Toc258833024"/>
-      <w:bookmarkStart w:id="5" w:name="_Toc439254167"/>
+      <w:bookmarkStart w:id="2" w:name="_Toc439267758"/>
+      <w:bookmarkStart w:id="3" w:name="_Toc258833024"/>
+      <w:bookmarkStart w:id="4" w:name="_Toc439254167"/>
+      <w:bookmarkEnd w:id="0"/>
       <w:bookmarkEnd w:id="1"/>
-      <w:bookmarkEnd w:id="2"/>
       <w:r>
         <w:lastRenderedPageBreak/>
         <w:t>Úvod</w:t>
       </w:r>
-      <w:bookmarkEnd w:id="3"/>
+      <w:bookmarkEnd w:id="2"/>
     </w:p>
     <w:p>
       <w:pPr>
@@ -2122,14 +2120,14 @@
         </w:numPr>
         <w:ind w:left="432" w:hanging="432"/>
       </w:pPr>
-      <w:bookmarkStart w:id="6" w:name="_Toc439267759"/>
+      <w:bookmarkStart w:id="5" w:name="_Toc439267759"/>
+      <w:bookmarkEnd w:id="3"/>
       <w:bookmarkEnd w:id="4"/>
-      <w:bookmarkEnd w:id="5"/>
       <w:r>
         <w:lastRenderedPageBreak/>
         <w:t>Zadání</w:t>
       </w:r>
-      <w:bookmarkEnd w:id="6"/>
+      <w:bookmarkEnd w:id="5"/>
     </w:p>
     <w:p>
       <w:pPr>
@@ -2242,11 +2240,11 @@
         <w:pStyle w:val="Nadpis1-bezsla"/>
         <w:jc w:val="center"/>
       </w:pPr>
-      <w:bookmarkStart w:id="7" w:name="_Toc439267760"/>
+      <w:bookmarkStart w:id="6" w:name="_Toc439267760"/>
       <w:r>
         <w:t>Uživatelská dokumentace</w:t>
       </w:r>
-      <w:bookmarkEnd w:id="7"/>
+      <w:bookmarkEnd w:id="6"/>
     </w:p>
     <w:p>
       <w:pPr>
@@ -2352,16 +2350,27 @@
         </w:numPr>
         <w:ind w:left="576" w:hanging="576"/>
       </w:pPr>
-      <w:bookmarkStart w:id="8" w:name="_Toc439267761"/>
+      <w:bookmarkStart w:id="7" w:name="_Toc439267761"/>
       <w:r>
         <w:lastRenderedPageBreak/>
         <w:t>Základní popis používané aplikace</w:t>
       </w:r>
-      <w:bookmarkEnd w:id="8"/>
-    </w:p>
-    <w:p>
-      <w:r>
-        <w:t>Popište základní popis aplikace, co může uživatel od aplikace očekávat apod., co řeší a co nikoliv.</w:t>
+      <w:bookmarkEnd w:id="7"/>
+    </w:p>
+    <w:p>
+      <w:r>
+        <w:t>Webová aplikace slouží ke správě rozvrhů a úvazků na vysoké škole. Aplikace eviduje předměty, vyučující včetně jejich role v předmětu, studijní plány i jednotlivé rozvrhové akce. Aplikace dokáže vypočítat úvazky jednotlivých vyučujících podle jejich rozvrhových akcí. Vyučující si také může navrhnout vlastní rozvrh, který mu poté schválí administrátor.</w:t>
+      </w:r>
+    </w:p>
+    <w:p>
+      <w:pPr>
+        <w:jc w:val="both"/>
+      </w:pPr>
+      <w:r>
+        <w:t xml:space="preserve">Aplikace neumožňuje správu zkouškových termínů nebo studijních materiálů. </w:t>
+      </w:r>
+      <w:r>
+        <w:t>Studenti (nepřihlášení uživatelé) si pouze mohou zobrazit veřejné informace o předmětech a mohou si zobrazit rozvrh svého studijního plánu.</w:t>
       </w:r>
     </w:p>
     <w:p>
@@ -2373,11 +2382,11 @@
         </w:numPr>
         <w:ind w:left="576" w:hanging="576"/>
       </w:pPr>
-      <w:bookmarkStart w:id="9" w:name="_Toc439267762"/>
+      <w:bookmarkStart w:id="8" w:name="_Toc439267762"/>
       <w:r>
         <w:t>Instalace</w:t>
       </w:r>
-      <w:bookmarkEnd w:id="9"/>
+      <w:bookmarkEnd w:id="8"/>
     </w:p>
     <w:p>
       <w:r>
@@ -2393,17 +2402,373 @@
         </w:numPr>
         <w:ind w:left="576" w:hanging="576"/>
       </w:pPr>
-      <w:bookmarkStart w:id="10" w:name="_Toc439267763"/>
+      <w:bookmarkStart w:id="9" w:name="_Toc439267763"/>
       <w:r>
         <w:t>Přístupová oprávnění</w:t>
       </w:r>
+      <w:bookmarkEnd w:id="9"/>
+    </w:p>
+    <w:p>
+      <w:r>
+        <w:t xml:space="preserve">Aplikace má </w:t>
+      </w:r>
+      <w:r>
+        <w:t>5</w:t>
+      </w:r>
+      <w:r>
+        <w:t xml:space="preserve"> stupňů</w:t>
+      </w:r>
+      <w:r>
+        <w:t xml:space="preserve"> přístupových oprávnění: </w:t>
+      </w:r>
+      <w:r>
+        <w:t>neregistrovaný uživatel, registrovaný uživatel</w:t>
+      </w:r>
+      <w:r>
+        <w:t xml:space="preserve">, </w:t>
+      </w:r>
+      <w:r>
+        <w:t>vyučující</w:t>
+      </w:r>
+      <w:r>
+        <w:t xml:space="preserve">, </w:t>
+      </w:r>
+      <w:r>
+        <w:t>vyučující</w:t>
+      </w:r>
+      <w:r>
+        <w:t xml:space="preserve"> administrátor</w:t>
+      </w:r>
+      <w:r>
+        <w:t xml:space="preserve"> </w:t>
+      </w:r>
+      <w:r>
+        <w:t xml:space="preserve">a </w:t>
+      </w:r>
+      <w:r>
+        <w:t>administrátor</w:t>
+      </w:r>
+      <w:r>
+        <w:t>.</w:t>
+      </w:r>
+      <w:r>
+        <w:t xml:space="preserve"> </w:t>
+      </w:r>
+      <w:r>
+        <w:t>Neregistrovaný uživatel si může zobrazit skoro všechny dostupné informace (např. rozvrhové akce</w:t>
+      </w:r>
+      <w:r>
+        <w:t xml:space="preserve">, informace o </w:t>
+      </w:r>
+      <w:r>
+        <w:t>vyučujících</w:t>
+      </w:r>
+      <w:r>
+        <w:t>, o předmětech apod.), ale nemůže v systému nic změnit.</w:t>
+      </w:r>
+      <w:r>
+        <w:t xml:space="preserve"> Registrovaný uživatel</w:t>
+      </w:r>
+      <w:r>
+        <w:t xml:space="preserve"> si navíc může upravit přihlašovací e-mail a heslo</w:t>
+      </w:r>
+      <w:r>
+        <w:t>.</w:t>
+      </w:r>
+    </w:p>
+    <w:p>
+      <w:r>
+        <w:t>Dalším stupněm oprávnění je vyučující.</w:t>
+      </w:r>
+      <w:r>
+        <w:t xml:space="preserve"> Vyučující </w:t>
+      </w:r>
+      <w:r>
+        <w:t xml:space="preserve">může </w:t>
+      </w:r>
+      <w:r>
+        <w:t>vše,</w:t>
+      </w:r>
+      <w:r>
+        <w:t xml:space="preserve"> co registrovaný uživatel a také s</w:t>
+      </w:r>
+      <w:r>
+        <w:t>i může navrhnout vlastní rozvrh, upravovat svůj profil učitele</w:t>
+      </w:r>
+      <w:r>
+        <w:t xml:space="preserve"> nebo se podívat na vlastní úvazek.</w:t>
+      </w:r>
+    </w:p>
+    <w:p>
+      <w:r>
+        <w:t xml:space="preserve">Nejvyšší oprávnění </w:t>
+      </w:r>
+      <w:r>
+        <w:t>má</w:t>
+      </w:r>
+      <w:r>
+        <w:t xml:space="preserve"> administrátor, který může spravovat uživatele, schvalovat rozvrhové akce nebo</w:t>
+      </w:r>
+      <w:r>
+        <w:t xml:space="preserve"> upravovat data ve všech tabulkách (předměty, studijní plány aj.).</w:t>
+      </w:r>
+    </w:p>
+    <w:p>
+      <w:r>
+        <w:t xml:space="preserve">Uživatel s oprávněním "vyučující administrátor" může v systému dělat vše stejně jako administrátor, ale má přístup i ke všem učitelským </w:t>
+      </w:r>
+      <w:r>
+        <w:t>možnostem</w:t>
+      </w:r>
+      <w:bookmarkStart w:id="10" w:name="_GoBack"/>
       <w:bookmarkEnd w:id="10"/>
-    </w:p>
-    <w:p>
-      <w:r>
-        <w:t>Popište, jakým způsobem je možné vystupovat v různých rolí v aplikaci, uveďte ukázkové přihlašovací údaje (loginy a hesla) pro všechny úrovně.</w:t>
-      </w:r>
-    </w:p>
+      <w:r>
+        <w:t>.</w:t>
+      </w:r>
+    </w:p>
+    <w:tbl>
+      <w:tblPr>
+        <w:tblStyle w:val="Mkatabulky1svtl"/>
+        <w:tblW w:w="0" w:type="auto"/>
+        <w:tblLook w:val="04A0" w:firstRow="1" w:lastRow="0" w:firstColumn="1" w:lastColumn="0" w:noHBand="0" w:noVBand="1"/>
+      </w:tblPr>
+      <w:tblGrid>
+        <w:gridCol w:w="3038"/>
+        <w:gridCol w:w="2869"/>
+        <w:gridCol w:w="2869"/>
+      </w:tblGrid>
+      <w:tr>
+        <w:trPr>
+          <w:cnfStyle w:val="100000000000" w:firstRow="1" w:lastRow="0" w:firstColumn="0" w:lastColumn="0" w:oddVBand="0" w:evenVBand="0" w:oddHBand="0" w:evenHBand="0" w:firstRowFirstColumn="0" w:firstRowLastColumn="0" w:lastRowFirstColumn="0" w:lastRowLastColumn="0"/>
+        </w:trPr>
+        <w:tc>
+          <w:tcPr>
+            <w:cnfStyle w:val="001000000000" w:firstRow="0" w:lastRow="0" w:firstColumn="1" w:lastColumn="0" w:oddVBand="0" w:evenVBand="0" w:oddHBand="0" w:evenHBand="0" w:firstRowFirstColumn="0" w:firstRowLastColumn="0" w:lastRowFirstColumn="0" w:lastRowLastColumn="0"/>
+            <w:tcW w:w="3038" w:type="dxa"/>
+          </w:tcPr>
+          <w:p>
+            <w:r>
+              <w:t>Role</w:t>
+            </w:r>
+          </w:p>
+        </w:tc>
+        <w:tc>
+          <w:tcPr>
+            <w:tcW w:w="2869" w:type="dxa"/>
+          </w:tcPr>
+          <w:p>
+            <w:pPr>
+              <w:cnfStyle w:val="100000000000" w:firstRow="1" w:lastRow="0" w:firstColumn="0" w:lastColumn="0" w:oddVBand="0" w:evenVBand="0" w:oddHBand="0" w:evenHBand="0" w:firstRowFirstColumn="0" w:firstRowLastColumn="0" w:lastRowFirstColumn="0" w:lastRowLastColumn="0"/>
+            </w:pPr>
+            <w:r>
+              <w:t>Email</w:t>
+            </w:r>
+          </w:p>
+        </w:tc>
+        <w:tc>
+          <w:tcPr>
+            <w:tcW w:w="2869" w:type="dxa"/>
+          </w:tcPr>
+          <w:p>
+            <w:pPr>
+              <w:cnfStyle w:val="100000000000" w:firstRow="1" w:lastRow="0" w:firstColumn="0" w:lastColumn="0" w:oddVBand="0" w:evenVBand="0" w:oddHBand="0" w:evenHBand="0" w:firstRowFirstColumn="0" w:firstRowLastColumn="0" w:lastRowFirstColumn="0" w:lastRowLastColumn="0"/>
+            </w:pPr>
+            <w:r>
+              <w:t>Heslo</w:t>
+            </w:r>
+          </w:p>
+        </w:tc>
+      </w:tr>
+      <w:tr>
+        <w:tc>
+          <w:tcPr>
+            <w:cnfStyle w:val="001000000000" w:firstRow="0" w:lastRow="0" w:firstColumn="1" w:lastColumn="0" w:oddVBand="0" w:evenVBand="0" w:oddHBand="0" w:evenHBand="0" w:firstRowFirstColumn="0" w:firstRowLastColumn="0" w:lastRowFirstColumn="0" w:lastRowLastColumn="0"/>
+            <w:tcW w:w="3038" w:type="dxa"/>
+          </w:tcPr>
+          <w:p>
+            <w:pPr>
+              <w:rPr>
+                <w:b w:val="0"/>
+              </w:rPr>
+            </w:pPr>
+            <w:r>
+              <w:rPr>
+                <w:b w:val="0"/>
+              </w:rPr>
+              <w:t>Registrovaný uživatel</w:t>
+            </w:r>
+          </w:p>
+        </w:tc>
+        <w:tc>
+          <w:tcPr>
+            <w:tcW w:w="2869" w:type="dxa"/>
+          </w:tcPr>
+          <w:p>
+            <w:pPr>
+              <w:cnfStyle w:val="000000000000" w:firstRow="0" w:lastRow="0" w:firstColumn="0" w:lastColumn="0" w:oddVBand="0" w:evenVBand="0" w:oddHBand="0" w:evenHBand="0" w:firstRowFirstColumn="0" w:firstRowLastColumn="0" w:lastRowFirstColumn="0" w:lastRowLastColumn="0"/>
+            </w:pPr>
+            <w:r>
+              <w:t>test@test.cz</w:t>
+            </w:r>
+          </w:p>
+        </w:tc>
+        <w:tc>
+          <w:tcPr>
+            <w:tcW w:w="2869" w:type="dxa"/>
+          </w:tcPr>
+          <w:p>
+            <w:pPr>
+              <w:cnfStyle w:val="000000000000" w:firstRow="0" w:lastRow="0" w:firstColumn="0" w:lastColumn="0" w:oddVBand="0" w:evenVBand="0" w:oddHBand="0" w:evenHBand="0" w:firstRowFirstColumn="0" w:firstRowLastColumn="0" w:lastRowFirstColumn="0" w:lastRowLastColumn="0"/>
+            </w:pPr>
+            <w:r>
+              <w:t>test</w:t>
+            </w:r>
+          </w:p>
+        </w:tc>
+      </w:tr>
+      <w:tr>
+        <w:tc>
+          <w:tcPr>
+            <w:cnfStyle w:val="001000000000" w:firstRow="0" w:lastRow="0" w:firstColumn="1" w:lastColumn="0" w:oddVBand="0" w:evenVBand="0" w:oddHBand="0" w:evenHBand="0" w:firstRowFirstColumn="0" w:firstRowLastColumn="0" w:lastRowFirstColumn="0" w:lastRowLastColumn="0"/>
+            <w:tcW w:w="3038" w:type="dxa"/>
+          </w:tcPr>
+          <w:p>
+            <w:pPr>
+              <w:rPr>
+                <w:b w:val="0"/>
+              </w:rPr>
+            </w:pPr>
+            <w:r>
+              <w:rPr>
+                <w:b w:val="0"/>
+              </w:rPr>
+              <w:t>Učitel</w:t>
+            </w:r>
+          </w:p>
+        </w:tc>
+        <w:tc>
+          <w:tcPr>
+            <w:tcW w:w="2869" w:type="dxa"/>
+          </w:tcPr>
+          <w:p>
+            <w:pPr>
+              <w:cnfStyle w:val="000000000000" w:firstRow="0" w:lastRow="0" w:firstColumn="0" w:lastColumn="0" w:oddVBand="0" w:evenVBand="0" w:oddHBand="0" w:evenHBand="0" w:firstRowFirstColumn="0" w:firstRowLastColumn="0" w:lastRowFirstColumn="0" w:lastRowLastColumn="0"/>
+            </w:pPr>
+            <w:r>
+              <w:t>teacher@teacher.cz</w:t>
+            </w:r>
+          </w:p>
+        </w:tc>
+        <w:tc>
+          <w:tcPr>
+            <w:tcW w:w="2869" w:type="dxa"/>
+          </w:tcPr>
+          <w:p>
+            <w:pPr>
+              <w:cnfStyle w:val="000000000000" w:firstRow="0" w:lastRow="0" w:firstColumn="0" w:lastColumn="0" w:oddVBand="0" w:evenVBand="0" w:oddHBand="0" w:evenHBand="0" w:firstRowFirstColumn="0" w:firstRowLastColumn="0" w:lastRowFirstColumn="0" w:lastRowLastColumn="0"/>
+            </w:pPr>
+            <w:r>
+              <w:t>teacher</w:t>
+            </w:r>
+          </w:p>
+        </w:tc>
+      </w:tr>
+      <w:tr>
+        <w:tc>
+          <w:tcPr>
+            <w:cnfStyle w:val="001000000000" w:firstRow="0" w:lastRow="0" w:firstColumn="1" w:lastColumn="0" w:oddVBand="0" w:evenVBand="0" w:oddHBand="0" w:evenHBand="0" w:firstRowFirstColumn="0" w:firstRowLastColumn="0" w:lastRowFirstColumn="0" w:lastRowLastColumn="0"/>
+            <w:tcW w:w="3038" w:type="dxa"/>
+          </w:tcPr>
+          <w:p>
+            <w:pPr>
+              <w:rPr>
+                <w:b w:val="0"/>
+              </w:rPr>
+            </w:pPr>
+            <w:r>
+              <w:rPr>
+                <w:b w:val="0"/>
+              </w:rPr>
+              <w:t>Učitel administrátor</w:t>
+            </w:r>
+          </w:p>
+        </w:tc>
+        <w:tc>
+          <w:tcPr>
+            <w:tcW w:w="2869" w:type="dxa"/>
+          </w:tcPr>
+          <w:p>
+            <w:pPr>
+              <w:cnfStyle w:val="000000000000" w:firstRow="0" w:lastRow="0" w:firstColumn="0" w:lastColumn="0" w:oddVBand="0" w:evenVBand="0" w:oddHBand="0" w:evenHBand="0" w:firstRowFirstColumn="0" w:firstRowLastColumn="0" w:lastRowFirstColumn="0" w:lastRowLastColumn="0"/>
+            </w:pPr>
+            <w:r>
+              <w:t>teacher@admin.cz</w:t>
+            </w:r>
+          </w:p>
+        </w:tc>
+        <w:tc>
+          <w:tcPr>
+            <w:tcW w:w="2869" w:type="dxa"/>
+          </w:tcPr>
+          <w:p>
+            <w:pPr>
+              <w:cnfStyle w:val="000000000000" w:firstRow="0" w:lastRow="0" w:firstColumn="0" w:lastColumn="0" w:oddVBand="0" w:evenVBand="0" w:oddHBand="0" w:evenHBand="0" w:firstRowFirstColumn="0" w:firstRowLastColumn="0" w:lastRowFirstColumn="0" w:lastRowLastColumn="0"/>
+            </w:pPr>
+            <w:r>
+              <w:t>admin</w:t>
+            </w:r>
+          </w:p>
+        </w:tc>
+      </w:tr>
+      <w:tr>
+        <w:tc>
+          <w:tcPr>
+            <w:cnfStyle w:val="001000000000" w:firstRow="0" w:lastRow="0" w:firstColumn="1" w:lastColumn="0" w:oddVBand="0" w:evenVBand="0" w:oddHBand="0" w:evenHBand="0" w:firstRowFirstColumn="0" w:firstRowLastColumn="0" w:lastRowFirstColumn="0" w:lastRowLastColumn="0"/>
+            <w:tcW w:w="3038" w:type="dxa"/>
+          </w:tcPr>
+          <w:p>
+            <w:pPr>
+              <w:rPr>
+                <w:b w:val="0"/>
+              </w:rPr>
+            </w:pPr>
+            <w:r>
+              <w:rPr>
+                <w:b w:val="0"/>
+              </w:rPr>
+              <w:t>Administrátor</w:t>
+            </w:r>
+          </w:p>
+        </w:tc>
+        <w:tc>
+          <w:tcPr>
+            <w:tcW w:w="2869" w:type="dxa"/>
+          </w:tcPr>
+          <w:p>
+            <w:pPr>
+              <w:cnfStyle w:val="000000000000" w:firstRow="0" w:lastRow="0" w:firstColumn="0" w:lastColumn="0" w:oddVBand="0" w:evenVBand="0" w:oddHBand="0" w:evenHBand="0" w:firstRowFirstColumn="0" w:firstRowLastColumn="0" w:lastRowFirstColumn="0" w:lastRowLastColumn="0"/>
+            </w:pPr>
+            <w:r>
+              <w:t>admin@admin.cz</w:t>
+            </w:r>
+          </w:p>
+        </w:tc>
+        <w:tc>
+          <w:tcPr>
+            <w:tcW w:w="2869" w:type="dxa"/>
+          </w:tcPr>
+          <w:p>
+            <w:pPr>
+              <w:cnfStyle w:val="000000000000" w:firstRow="0" w:lastRow="0" w:firstColumn="0" w:lastColumn="0" w:oddVBand="0" w:evenVBand="0" w:oddHBand="0" w:evenHBand="0" w:firstRowFirstColumn="0" w:firstRowLastColumn="0" w:lastRowFirstColumn="0" w:lastRowLastColumn="0"/>
+            </w:pPr>
+            <w:r>
+              <w:t>admin</w:t>
+            </w:r>
+          </w:p>
+        </w:tc>
+      </w:tr>
+    </w:tbl>
+    <w:p/>
     <w:p>
       <w:pPr>
         <w:pStyle w:val="Nadpis2"/>
@@ -3262,7 +3627,7 @@
           <w:rPr>
             <w:noProof/>
           </w:rPr>
-          <w:t>8</w:t>
+          <w:t>13</w:t>
         </w:r>
         <w:r>
           <w:rPr>
@@ -5545,6 +5910,70 @@
       <w:color w:val="808080"/>
     </w:rPr>
   </w:style>
+  <w:style w:type="table" w:styleId="Mkatabulky1svtl">
+    <w:name w:val="Grid Table 1 Light"/>
+    <w:basedOn w:val="Normlntabulka"/>
+    <w:uiPriority w:val="46"/>
+    <w:rsid w:val="001602FA"/>
+    <w:pPr>
+      <w:spacing w:after="0" w:line="240" w:lineRule="auto"/>
+    </w:pPr>
+    <w:tblPr>
+      <w:tblStyleRowBandSize w:val="1"/>
+      <w:tblStyleColBandSize w:val="1"/>
+      <w:tblInd w:w="0" w:type="dxa"/>
+      <w:tblBorders>
+        <w:top w:val="single" w:sz="4" w:space="0" w:color="999999" w:themeColor="text1" w:themeTint="66"/>
+        <w:left w:val="single" w:sz="4" w:space="0" w:color="999999" w:themeColor="text1" w:themeTint="66"/>
+        <w:bottom w:val="single" w:sz="4" w:space="0" w:color="999999" w:themeColor="text1" w:themeTint="66"/>
+        <w:right w:val="single" w:sz="4" w:space="0" w:color="999999" w:themeColor="text1" w:themeTint="66"/>
+        <w:insideH w:val="single" w:sz="4" w:space="0" w:color="999999" w:themeColor="text1" w:themeTint="66"/>
+        <w:insideV w:val="single" w:sz="4" w:space="0" w:color="999999" w:themeColor="text1" w:themeTint="66"/>
+      </w:tblBorders>
+      <w:tblCellMar>
+        <w:top w:w="0" w:type="dxa"/>
+        <w:left w:w="108" w:type="dxa"/>
+        <w:bottom w:w="0" w:type="dxa"/>
+        <w:right w:w="108" w:type="dxa"/>
+      </w:tblCellMar>
+    </w:tblPr>
+    <w:tblStylePr w:type="firstRow">
+      <w:rPr>
+        <w:b/>
+        <w:bCs/>
+      </w:rPr>
+      <w:tblPr/>
+      <w:tcPr>
+        <w:tcBorders>
+          <w:bottom w:val="single" w:sz="12" w:space="0" w:color="666666" w:themeColor="text1" w:themeTint="99"/>
+        </w:tcBorders>
+      </w:tcPr>
+    </w:tblStylePr>
+    <w:tblStylePr w:type="lastRow">
+      <w:rPr>
+        <w:b/>
+        <w:bCs/>
+      </w:rPr>
+      <w:tblPr/>
+      <w:tcPr>
+        <w:tcBorders>
+          <w:top w:val="double" w:sz="2" w:space="0" w:color="666666" w:themeColor="text1" w:themeTint="99"/>
+        </w:tcBorders>
+      </w:tcPr>
+    </w:tblStylePr>
+    <w:tblStylePr w:type="firstCol">
+      <w:rPr>
+        <w:b/>
+        <w:bCs/>
+      </w:rPr>
+    </w:tblStylePr>
+    <w:tblStylePr w:type="lastCol">
+      <w:rPr>
+        <w:b/>
+        <w:bCs/>
+      </w:rPr>
+    </w:tblStylePr>
+  </w:style>
 </w:styles>
 </file>
 
@@ -5914,7 +6343,7 @@
 </file>
 
 <file path=customXml/itemProps1.xml><?xml version="1.0" encoding="utf-8"?>
-<ds:datastoreItem xmlns:ds="http://schemas.openxmlformats.org/officeDocument/2006/customXml" ds:itemID="{1B1C7CC7-CD98-824E-A18C-0C1D96959B1C}">
+<ds:datastoreItem xmlns:ds="http://schemas.openxmlformats.org/officeDocument/2006/customXml" ds:itemID="{54000EF3-E4F7-9443-A7E8-1F643D13A8BD}">
   <ds:schemaRefs>
     <ds:schemaRef ds:uri="http://schemas.openxmlformats.org/officeDocument/2006/bibliography"/>
   </ds:schemaRefs>

</xml_diff>

<commit_message>
Fix table of contents, add source code numbering
</commit_message>
<xml_diff>
--- a/database/idas2 documentation.docx
+++ b/database/idas2 documentation.docx
@@ -227,10 +227,11 @@
           <w:docPartUnique/>
         </w:docPartObj>
       </w:sdtPr>
+      <w:sdtEndPr/>
       <w:sdtContent>
         <w:p>
           <w:pPr>
-            <w:pStyle w:val="TOCHeading"/>
+            <w:pStyle w:val="Nadpisobsahu"/>
             <w:numPr>
               <w:ilvl w:val="0"/>
               <w:numId w:val="0"/>
@@ -249,13 +250,11 @@
         </w:p>
         <w:p>
           <w:pPr>
-            <w:pStyle w:val="TOC1"/>
+            <w:pStyle w:val="Obsah1"/>
             <w:rPr>
               <w:rFonts w:asciiTheme="minorHAnsi" w:eastAsiaTheme="minorEastAsia" w:hAnsiTheme="minorHAnsi" w:cstheme="minorBidi"/>
               <w:b w:val="0"/>
               <w:noProof/>
-              <w:sz w:val="22"/>
-              <w:szCs w:val="22"/>
               <w:lang w:eastAsia="cs-CZ"/>
             </w:rPr>
           </w:pPr>
@@ -268,10 +267,10 @@
           <w:r>
             <w:fldChar w:fldCharType="separate"/>
           </w:r>
-          <w:hyperlink w:anchor="_Toc439267758" w:history="1">
+          <w:hyperlink w:anchor="_Toc532900454" w:history="1">
             <w:r>
               <w:rPr>
-                <w:rStyle w:val="Hyperlink"/>
+                <w:rStyle w:val="Hypertextovodkaz"/>
                 <w:noProof/>
               </w:rPr>
               <w:t>Úvod</w:t>
@@ -295,7 +294,7 @@
                 <w:noProof/>
                 <w:webHidden/>
               </w:rPr>
-              <w:instrText xml:space="preserve"> PAGEREF _Toc439267758 \h </w:instrText>
+              <w:instrText xml:space="preserve"> PAGEREF _Toc532900454 \h </w:instrText>
             </w:r>
             <w:r>
               <w:rPr>
@@ -328,20 +327,18 @@
         </w:p>
         <w:p>
           <w:pPr>
-            <w:pStyle w:val="TOC1"/>
+            <w:pStyle w:val="Obsah1"/>
             <w:rPr>
               <w:rFonts w:asciiTheme="minorHAnsi" w:eastAsiaTheme="minorEastAsia" w:hAnsiTheme="minorHAnsi" w:cstheme="minorBidi"/>
               <w:b w:val="0"/>
               <w:noProof/>
-              <w:sz w:val="22"/>
-              <w:szCs w:val="22"/>
               <w:lang w:eastAsia="cs-CZ"/>
             </w:rPr>
           </w:pPr>
-          <w:hyperlink w:anchor="_Toc439267759" w:history="1">
+          <w:hyperlink w:anchor="_Toc532900455" w:history="1">
             <w:r>
               <w:rPr>
-                <w:rStyle w:val="Hyperlink"/>
+                <w:rStyle w:val="Hypertextovodkaz"/>
                 <w:noProof/>
               </w:rPr>
               <w:t>Zadání</w:t>
@@ -365,7 +362,7 @@
                 <w:noProof/>
                 <w:webHidden/>
               </w:rPr>
-              <w:instrText xml:space="preserve"> PAGEREF _Toc439267759 \h </w:instrText>
+              <w:instrText xml:space="preserve"> PAGEREF _Toc532900455 \h </w:instrText>
             </w:r>
             <w:r>
               <w:rPr>
@@ -398,20 +395,18 @@
         </w:p>
         <w:p>
           <w:pPr>
-            <w:pStyle w:val="TOC1"/>
+            <w:pStyle w:val="Obsah1"/>
             <w:rPr>
               <w:rFonts w:asciiTheme="minorHAnsi" w:eastAsiaTheme="minorEastAsia" w:hAnsiTheme="minorHAnsi" w:cstheme="minorBidi"/>
               <w:b w:val="0"/>
               <w:noProof/>
-              <w:sz w:val="22"/>
-              <w:szCs w:val="22"/>
               <w:lang w:eastAsia="cs-CZ"/>
             </w:rPr>
           </w:pPr>
-          <w:hyperlink w:anchor="_Toc439267760" w:history="1">
+          <w:hyperlink w:anchor="_Toc532900456" w:history="1">
             <w:r>
               <w:rPr>
-                <w:rStyle w:val="Hyperlink"/>
+                <w:rStyle w:val="Hypertextovodkaz"/>
                 <w:noProof/>
               </w:rPr>
               <w:t>Uživatelská dokumentace</w:t>
@@ -435,7 +430,7 @@
                 <w:noProof/>
                 <w:webHidden/>
               </w:rPr>
-              <w:instrText xml:space="preserve"> PAGEREF _Toc439267760 \h </w:instrText>
+              <w:instrText xml:space="preserve"> PAGEREF _Toc532900456 \h </w:instrText>
             </w:r>
             <w:r>
               <w:rPr>
@@ -468,19 +463,17 @@
         </w:p>
         <w:p>
           <w:pPr>
-            <w:pStyle w:val="TOC2"/>
+            <w:pStyle w:val="Obsah2"/>
             <w:rPr>
               <w:rFonts w:asciiTheme="minorHAnsi" w:eastAsiaTheme="minorEastAsia" w:hAnsiTheme="minorHAnsi" w:cstheme="minorBidi"/>
               <w:noProof/>
-              <w:sz w:val="22"/>
-              <w:szCs w:val="22"/>
               <w:lang w:eastAsia="cs-CZ"/>
             </w:rPr>
           </w:pPr>
-          <w:hyperlink w:anchor="_Toc439267761" w:history="1">
+          <w:hyperlink w:anchor="_Toc532900457" w:history="1">
             <w:r>
               <w:rPr>
-                <w:rStyle w:val="Hyperlink"/>
+                <w:rStyle w:val="Hypertextovodkaz"/>
                 <w:noProof/>
               </w:rPr>
               <w:t>Základní popis používané aplikace</w:t>
@@ -504,7 +497,7 @@
                 <w:noProof/>
                 <w:webHidden/>
               </w:rPr>
-              <w:instrText xml:space="preserve"> PAGEREF _Toc439267761 \h </w:instrText>
+              <w:instrText xml:space="preserve"> PAGEREF _Toc532900457 \h </w:instrText>
             </w:r>
             <w:r>
               <w:rPr>
@@ -537,19 +530,17 @@
         </w:p>
         <w:p>
           <w:pPr>
-            <w:pStyle w:val="TOC2"/>
+            <w:pStyle w:val="Obsah2"/>
             <w:rPr>
               <w:rFonts w:asciiTheme="minorHAnsi" w:eastAsiaTheme="minorEastAsia" w:hAnsiTheme="minorHAnsi" w:cstheme="minorBidi"/>
               <w:noProof/>
-              <w:sz w:val="22"/>
-              <w:szCs w:val="22"/>
               <w:lang w:eastAsia="cs-CZ"/>
             </w:rPr>
           </w:pPr>
-          <w:hyperlink w:anchor="_Toc439267762" w:history="1">
+          <w:hyperlink w:anchor="_Toc532900458" w:history="1">
             <w:r>
               <w:rPr>
-                <w:rStyle w:val="Hyperlink"/>
+                <w:rStyle w:val="Hypertextovodkaz"/>
                 <w:noProof/>
               </w:rPr>
               <w:t>Instalace</w:t>
@@ -573,7 +564,7 @@
                 <w:noProof/>
                 <w:webHidden/>
               </w:rPr>
-              <w:instrText xml:space="preserve"> PAGEREF _Toc439267762 \h </w:instrText>
+              <w:instrText xml:space="preserve"> PAGEREF _Toc532900458 \h </w:instrText>
             </w:r>
             <w:r>
               <w:rPr>
@@ -606,19 +597,17 @@
         </w:p>
         <w:p>
           <w:pPr>
-            <w:pStyle w:val="TOC2"/>
+            <w:pStyle w:val="Obsah2"/>
             <w:rPr>
               <w:rFonts w:asciiTheme="minorHAnsi" w:eastAsiaTheme="minorEastAsia" w:hAnsiTheme="minorHAnsi" w:cstheme="minorBidi"/>
               <w:noProof/>
-              <w:sz w:val="22"/>
-              <w:szCs w:val="22"/>
               <w:lang w:eastAsia="cs-CZ"/>
             </w:rPr>
           </w:pPr>
-          <w:hyperlink w:anchor="_Toc439267763" w:history="1">
+          <w:hyperlink w:anchor="_Toc532900459" w:history="1">
             <w:r>
               <w:rPr>
-                <w:rStyle w:val="Hyperlink"/>
+                <w:rStyle w:val="Hypertextovodkaz"/>
                 <w:noProof/>
               </w:rPr>
               <w:t>Přístupová oprávnění</w:t>
@@ -642,7 +631,7 @@
                 <w:noProof/>
                 <w:webHidden/>
               </w:rPr>
-              <w:instrText xml:space="preserve"> PAGEREF _Toc439267763 \h </w:instrText>
+              <w:instrText xml:space="preserve"> PAGEREF _Toc532900459 \h </w:instrText>
             </w:r>
             <w:r>
               <w:rPr>
@@ -675,19 +664,17 @@
         </w:p>
         <w:p>
           <w:pPr>
-            <w:pStyle w:val="TOC2"/>
+            <w:pStyle w:val="Obsah2"/>
             <w:rPr>
               <w:rFonts w:asciiTheme="minorHAnsi" w:eastAsiaTheme="minorEastAsia" w:hAnsiTheme="minorHAnsi" w:cstheme="minorBidi"/>
               <w:noProof/>
-              <w:sz w:val="22"/>
-              <w:szCs w:val="22"/>
               <w:lang w:eastAsia="cs-CZ"/>
             </w:rPr>
           </w:pPr>
-          <w:hyperlink w:anchor="_Toc439267764" w:history="1">
+          <w:hyperlink w:anchor="_Toc532900460" w:history="1">
             <w:r>
               <w:rPr>
-                <w:rStyle w:val="Hyperlink"/>
+                <w:rStyle w:val="Hypertextovodkaz"/>
                 <w:noProof/>
               </w:rPr>
               <w:t>Použití aplikace</w:t>
@@ -711,7 +698,7 @@
                 <w:noProof/>
                 <w:webHidden/>
               </w:rPr>
-              <w:instrText xml:space="preserve"> PAGEREF _Toc439267764 \h </w:instrText>
+              <w:instrText xml:space="preserve"> PAGEREF _Toc532900460 \h </w:instrText>
             </w:r>
             <w:r>
               <w:rPr>
@@ -731,7 +718,7 @@
                 <w:noProof/>
                 <w:webHidden/>
               </w:rPr>
-              <w:t>13</w:t>
+              <w:t>14</w:t>
             </w:r>
             <w:r>
               <w:rPr>
@@ -744,20 +731,18 @@
         </w:p>
         <w:p>
           <w:pPr>
-            <w:pStyle w:val="TOC1"/>
+            <w:pStyle w:val="Obsah1"/>
             <w:rPr>
               <w:rFonts w:asciiTheme="minorHAnsi" w:eastAsiaTheme="minorEastAsia" w:hAnsiTheme="minorHAnsi" w:cstheme="minorBidi"/>
               <w:b w:val="0"/>
               <w:noProof/>
-              <w:sz w:val="22"/>
-              <w:szCs w:val="22"/>
               <w:lang w:eastAsia="cs-CZ"/>
             </w:rPr>
           </w:pPr>
-          <w:hyperlink w:anchor="_Toc439267765" w:history="1">
+          <w:hyperlink w:anchor="_Toc532900461" w:history="1">
             <w:r>
               <w:rPr>
-                <w:rStyle w:val="Hyperlink"/>
+                <w:rStyle w:val="Hypertextovodkaz"/>
                 <w:noProof/>
               </w:rPr>
               <w:t>Programová dokumentace</w:t>
@@ -781,7 +766,7 @@
                 <w:noProof/>
                 <w:webHidden/>
               </w:rPr>
-              <w:instrText xml:space="preserve"> PAGEREF _Toc439267765 \h </w:instrText>
+              <w:instrText xml:space="preserve"> PAGEREF _Toc532900461 \h </w:instrText>
             </w:r>
             <w:r>
               <w:rPr>
@@ -801,7 +786,7 @@
                 <w:noProof/>
                 <w:webHidden/>
               </w:rPr>
-              <w:t>14</w:t>
+              <w:t>15</w:t>
             </w:r>
             <w:r>
               <w:rPr>
@@ -814,20 +799,18 @@
         </w:p>
         <w:p>
           <w:pPr>
-            <w:pStyle w:val="TOC1"/>
+            <w:pStyle w:val="Obsah1"/>
             <w:rPr>
               <w:rFonts w:asciiTheme="minorHAnsi" w:eastAsiaTheme="minorEastAsia" w:hAnsiTheme="minorHAnsi" w:cstheme="minorBidi"/>
               <w:b w:val="0"/>
               <w:noProof/>
-              <w:sz w:val="22"/>
-              <w:szCs w:val="22"/>
               <w:lang w:eastAsia="cs-CZ"/>
             </w:rPr>
           </w:pPr>
-          <w:hyperlink w:anchor="_Toc439267766" w:history="1">
+          <w:hyperlink w:anchor="_Toc532900462" w:history="1">
             <w:r>
               <w:rPr>
-                <w:rStyle w:val="Hyperlink"/>
+                <w:rStyle w:val="Hypertextovodkaz"/>
                 <w:noProof/>
               </w:rPr>
               <w:t>Datová část</w:t>
@@ -851,7 +834,7 @@
                 <w:noProof/>
                 <w:webHidden/>
               </w:rPr>
-              <w:instrText xml:space="preserve"> PAGEREF _Toc439267766 \h </w:instrText>
+              <w:instrText xml:space="preserve"> PAGEREF _Toc532900462 \h </w:instrText>
             </w:r>
             <w:r>
               <w:rPr>
@@ -871,7 +854,7 @@
                 <w:noProof/>
                 <w:webHidden/>
               </w:rPr>
-              <w:t>15</w:t>
+              <w:t>16</w:t>
             </w:r>
             <w:r>
               <w:rPr>
@@ -884,19 +867,17 @@
         </w:p>
         <w:p>
           <w:pPr>
-            <w:pStyle w:val="TOC2"/>
+            <w:pStyle w:val="Obsah2"/>
             <w:rPr>
               <w:rFonts w:asciiTheme="minorHAnsi" w:eastAsiaTheme="minorEastAsia" w:hAnsiTheme="minorHAnsi" w:cstheme="minorBidi"/>
               <w:noProof/>
-              <w:sz w:val="22"/>
-              <w:szCs w:val="22"/>
               <w:lang w:eastAsia="cs-CZ"/>
             </w:rPr>
           </w:pPr>
-          <w:hyperlink w:anchor="_Toc439267767" w:history="1">
+          <w:hyperlink w:anchor="_Toc532900463" w:history="1">
             <w:r>
               <w:rPr>
-                <w:rStyle w:val="Hyperlink"/>
+                <w:rStyle w:val="Hypertextovodkaz"/>
                 <w:noProof/>
               </w:rPr>
               <w:t>Analýza</w:t>
@@ -920,7 +901,7 @@
                 <w:noProof/>
                 <w:webHidden/>
               </w:rPr>
-              <w:instrText xml:space="preserve"> PAGEREF _Toc439267767 \h </w:instrText>
+              <w:instrText xml:space="preserve"> PAGEREF _Toc532900463 \h </w:instrText>
             </w:r>
             <w:r>
               <w:rPr>
@@ -940,7 +921,7 @@
                 <w:noProof/>
                 <w:webHidden/>
               </w:rPr>
-              <w:t>15</w:t>
+              <w:t>16</w:t>
             </w:r>
             <w:r>
               <w:rPr>
@@ -953,19 +934,17 @@
         </w:p>
         <w:p>
           <w:pPr>
-            <w:pStyle w:val="TOC2"/>
+            <w:pStyle w:val="Obsah2"/>
             <w:rPr>
               <w:rFonts w:asciiTheme="minorHAnsi" w:eastAsiaTheme="minorEastAsia" w:hAnsiTheme="minorHAnsi" w:cstheme="minorBidi"/>
               <w:noProof/>
-              <w:sz w:val="22"/>
-              <w:szCs w:val="22"/>
               <w:lang w:eastAsia="cs-CZ"/>
             </w:rPr>
           </w:pPr>
-          <w:hyperlink w:anchor="_Toc439267768" w:history="1">
+          <w:hyperlink w:anchor="_Toc532900464" w:history="1">
             <w:r>
               <w:rPr>
-                <w:rStyle w:val="Hyperlink"/>
+                <w:rStyle w:val="Hypertextovodkaz"/>
                 <w:noProof/>
               </w:rPr>
               <w:t>Fyzický model dat</w:t>
@@ -989,7 +968,7 @@
                 <w:noProof/>
                 <w:webHidden/>
               </w:rPr>
-              <w:instrText xml:space="preserve"> PAGEREF _Toc439267768 \h </w:instrText>
+              <w:instrText xml:space="preserve"> PAGEREF _Toc532900464 \h </w:instrText>
             </w:r>
             <w:r>
               <w:rPr>
@@ -1009,7 +988,7 @@
                 <w:noProof/>
                 <w:webHidden/>
               </w:rPr>
-              <w:t>15</w:t>
+              <w:t>16</w:t>
             </w:r>
             <w:r>
               <w:rPr>
@@ -1022,19 +1001,17 @@
         </w:p>
         <w:p>
           <w:pPr>
-            <w:pStyle w:val="TOC2"/>
+            <w:pStyle w:val="Obsah2"/>
             <w:rPr>
               <w:rFonts w:asciiTheme="minorHAnsi" w:eastAsiaTheme="minorEastAsia" w:hAnsiTheme="minorHAnsi" w:cstheme="minorBidi"/>
               <w:noProof/>
-              <w:sz w:val="22"/>
-              <w:szCs w:val="22"/>
               <w:lang w:eastAsia="cs-CZ"/>
             </w:rPr>
           </w:pPr>
-          <w:hyperlink w:anchor="_Toc439267769" w:history="1">
+          <w:hyperlink w:anchor="_Toc532900465" w:history="1">
             <w:r>
               <w:rPr>
-                <w:rStyle w:val="Hyperlink"/>
+                <w:rStyle w:val="Hypertextovodkaz"/>
                 <w:noProof/>
               </w:rPr>
               <w:t>Číselníky</w:t>
@@ -1058,7 +1035,7 @@
                 <w:noProof/>
                 <w:webHidden/>
               </w:rPr>
-              <w:instrText xml:space="preserve"> PAGEREF _Toc439267769 \h </w:instrText>
+              <w:instrText xml:space="preserve"> PAGEREF _Toc532900465 \h </w:instrText>
             </w:r>
             <w:r>
               <w:rPr>
@@ -1078,7 +1055,7 @@
                 <w:noProof/>
                 <w:webHidden/>
               </w:rPr>
-              <w:t>15</w:t>
+              <w:t>18</w:t>
             </w:r>
             <w:r>
               <w:rPr>
@@ -1091,19 +1068,17 @@
         </w:p>
         <w:p>
           <w:pPr>
-            <w:pStyle w:val="TOC2"/>
+            <w:pStyle w:val="Obsah2"/>
             <w:rPr>
               <w:rFonts w:asciiTheme="minorHAnsi" w:eastAsiaTheme="minorEastAsia" w:hAnsiTheme="minorHAnsi" w:cstheme="minorBidi"/>
               <w:noProof/>
-              <w:sz w:val="22"/>
-              <w:szCs w:val="22"/>
               <w:lang w:eastAsia="cs-CZ"/>
             </w:rPr>
           </w:pPr>
-          <w:hyperlink w:anchor="_Toc439267770" w:history="1">
+          <w:hyperlink w:anchor="_Toc532900466" w:history="1">
             <w:r>
               <w:rPr>
-                <w:rStyle w:val="Hyperlink"/>
+                <w:rStyle w:val="Hypertextovodkaz"/>
                 <w:noProof/>
               </w:rPr>
               <w:t>Pohledy</w:t>
@@ -1127,7 +1102,7 @@
                 <w:noProof/>
                 <w:webHidden/>
               </w:rPr>
-              <w:instrText xml:space="preserve"> PAGEREF _Toc439267770 \h </w:instrText>
+              <w:instrText xml:space="preserve"> PAGEREF _Toc532900466 \h </w:instrText>
             </w:r>
             <w:r>
               <w:rPr>
@@ -1147,7 +1122,7 @@
                 <w:noProof/>
                 <w:webHidden/>
               </w:rPr>
-              <w:t>15</w:t>
+              <w:t>18</w:t>
             </w:r>
             <w:r>
               <w:rPr>
@@ -1160,19 +1135,17 @@
         </w:p>
         <w:p>
           <w:pPr>
-            <w:pStyle w:val="TOC2"/>
+            <w:pStyle w:val="Obsah2"/>
             <w:rPr>
               <w:rFonts w:asciiTheme="minorHAnsi" w:eastAsiaTheme="minorEastAsia" w:hAnsiTheme="minorHAnsi" w:cstheme="minorBidi"/>
               <w:noProof/>
-              <w:sz w:val="22"/>
-              <w:szCs w:val="22"/>
               <w:lang w:eastAsia="cs-CZ"/>
             </w:rPr>
           </w:pPr>
-          <w:hyperlink w:anchor="_Toc439267771" w:history="1">
+          <w:hyperlink w:anchor="_Toc532900467" w:history="1">
             <w:r>
               <w:rPr>
-                <w:rStyle w:val="Hyperlink"/>
+                <w:rStyle w:val="Hypertextovodkaz"/>
                 <w:noProof/>
               </w:rPr>
               <w:t>Funkce</w:t>
@@ -1196,7 +1169,7 @@
                 <w:noProof/>
                 <w:webHidden/>
               </w:rPr>
-              <w:instrText xml:space="preserve"> PAGEREF _Toc439267771 \h </w:instrText>
+              <w:instrText xml:space="preserve"> PAGEREF _Toc532900467 \h </w:instrText>
             </w:r>
             <w:r>
               <w:rPr>
@@ -1216,7 +1189,7 @@
                 <w:noProof/>
                 <w:webHidden/>
               </w:rPr>
-              <w:t>15</w:t>
+              <w:t>20</w:t>
             </w:r>
             <w:r>
               <w:rPr>
@@ -1229,19 +1202,17 @@
         </w:p>
         <w:p>
           <w:pPr>
-            <w:pStyle w:val="TOC2"/>
+            <w:pStyle w:val="Obsah2"/>
             <w:rPr>
               <w:rFonts w:asciiTheme="minorHAnsi" w:eastAsiaTheme="minorEastAsia" w:hAnsiTheme="minorHAnsi" w:cstheme="minorBidi"/>
               <w:noProof/>
-              <w:sz w:val="22"/>
-              <w:szCs w:val="22"/>
               <w:lang w:eastAsia="cs-CZ"/>
             </w:rPr>
           </w:pPr>
-          <w:hyperlink w:anchor="_Toc439267772" w:history="1">
+          <w:hyperlink w:anchor="_Toc532900468" w:history="1">
             <w:r>
               <w:rPr>
-                <w:rStyle w:val="Hyperlink"/>
+                <w:rStyle w:val="Hypertextovodkaz"/>
                 <w:noProof/>
               </w:rPr>
               <w:t>Uložené procedury</w:t>
@@ -1265,7 +1236,7 @@
                 <w:noProof/>
                 <w:webHidden/>
               </w:rPr>
-              <w:instrText xml:space="preserve"> PAGEREF _Toc439267772 \h </w:instrText>
+              <w:instrText xml:space="preserve"> PAGEREF _Toc532900468 \h </w:instrText>
             </w:r>
             <w:r>
               <w:rPr>
@@ -1285,7 +1256,7 @@
                 <w:noProof/>
                 <w:webHidden/>
               </w:rPr>
-              <w:t>15</w:t>
+              <w:t>22</w:t>
             </w:r>
             <w:r>
               <w:rPr>
@@ -1298,19 +1269,17 @@
         </w:p>
         <w:p>
           <w:pPr>
-            <w:pStyle w:val="TOC2"/>
+            <w:pStyle w:val="Obsah2"/>
             <w:rPr>
               <w:rFonts w:asciiTheme="minorHAnsi" w:eastAsiaTheme="minorEastAsia" w:hAnsiTheme="minorHAnsi" w:cstheme="minorBidi"/>
               <w:noProof/>
-              <w:sz w:val="22"/>
-              <w:szCs w:val="22"/>
               <w:lang w:eastAsia="cs-CZ"/>
             </w:rPr>
           </w:pPr>
-          <w:hyperlink w:anchor="_Toc439267773" w:history="1">
+          <w:hyperlink w:anchor="_Toc532900469" w:history="1">
             <w:r>
               <w:rPr>
-                <w:rStyle w:val="Hyperlink"/>
+                <w:rStyle w:val="Hypertextovodkaz"/>
                 <w:noProof/>
               </w:rPr>
               <w:t>Spouště</w:t>
@@ -1334,7 +1303,7 @@
                 <w:noProof/>
                 <w:webHidden/>
               </w:rPr>
-              <w:instrText xml:space="preserve"> PAGEREF _Toc439267773 \h </w:instrText>
+              <w:instrText xml:space="preserve"> PAGEREF _Toc532900469 \h </w:instrText>
             </w:r>
             <w:r>
               <w:rPr>
@@ -1354,7 +1323,7 @@
                 <w:noProof/>
                 <w:webHidden/>
               </w:rPr>
-              <w:t>15</w:t>
+              <w:t>23</w:t>
             </w:r>
             <w:r>
               <w:rPr>
@@ -1367,19 +1336,17 @@
         </w:p>
         <w:p>
           <w:pPr>
-            <w:pStyle w:val="TOC2"/>
+            <w:pStyle w:val="Obsah2"/>
             <w:rPr>
               <w:rFonts w:asciiTheme="minorHAnsi" w:eastAsiaTheme="minorEastAsia" w:hAnsiTheme="minorHAnsi" w:cstheme="minorBidi"/>
               <w:noProof/>
-              <w:sz w:val="22"/>
-              <w:szCs w:val="22"/>
               <w:lang w:eastAsia="cs-CZ"/>
             </w:rPr>
           </w:pPr>
-          <w:hyperlink w:anchor="_Toc439267774" w:history="1">
+          <w:hyperlink w:anchor="_Toc532900470" w:history="1">
             <w:r>
               <w:rPr>
-                <w:rStyle w:val="Hyperlink"/>
+                <w:rStyle w:val="Hypertextovodkaz"/>
                 <w:noProof/>
               </w:rPr>
               <w:t>Indexy</w:t>
@@ -1403,7 +1370,7 @@
                 <w:noProof/>
                 <w:webHidden/>
               </w:rPr>
-              <w:instrText xml:space="preserve"> PAGEREF _Toc439267774 \h </w:instrText>
+              <w:instrText xml:space="preserve"> PAGEREF _Toc532900470 \h </w:instrText>
             </w:r>
             <w:r>
               <w:rPr>
@@ -1423,7 +1390,7 @@
                 <w:noProof/>
                 <w:webHidden/>
               </w:rPr>
-              <w:t>15</w:t>
+              <w:t>23</w:t>
             </w:r>
             <w:r>
               <w:rPr>
@@ -1436,19 +1403,17 @@
         </w:p>
         <w:p>
           <w:pPr>
-            <w:pStyle w:val="TOC2"/>
+            <w:pStyle w:val="Obsah2"/>
             <w:rPr>
               <w:rFonts w:asciiTheme="minorHAnsi" w:eastAsiaTheme="minorEastAsia" w:hAnsiTheme="minorHAnsi" w:cstheme="minorBidi"/>
               <w:noProof/>
-              <w:sz w:val="22"/>
-              <w:szCs w:val="22"/>
               <w:lang w:eastAsia="cs-CZ"/>
             </w:rPr>
           </w:pPr>
-          <w:hyperlink w:anchor="_Toc439267775" w:history="1">
+          <w:hyperlink w:anchor="_Toc532900471" w:history="1">
             <w:r>
               <w:rPr>
-                <w:rStyle w:val="Hyperlink"/>
+                <w:rStyle w:val="Hypertextovodkaz"/>
                 <w:noProof/>
               </w:rPr>
               <w:t>Sekvence</w:t>
@@ -1472,7 +1437,7 @@
                 <w:noProof/>
                 <w:webHidden/>
               </w:rPr>
-              <w:instrText xml:space="preserve"> PAGEREF _Toc439267775 \h </w:instrText>
+              <w:instrText xml:space="preserve"> PAGEREF _Toc532900471 \h </w:instrText>
             </w:r>
             <w:r>
               <w:rPr>
@@ -1492,7 +1457,7 @@
                 <w:noProof/>
                 <w:webHidden/>
               </w:rPr>
-              <w:t>15</w:t>
+              <w:t>24</w:t>
             </w:r>
             <w:r>
               <w:rPr>
@@ -1505,19 +1470,17 @@
         </w:p>
         <w:p>
           <w:pPr>
-            <w:pStyle w:val="TOC2"/>
+            <w:pStyle w:val="Obsah2"/>
             <w:rPr>
               <w:rFonts w:asciiTheme="minorHAnsi" w:eastAsiaTheme="minorEastAsia" w:hAnsiTheme="minorHAnsi" w:cstheme="minorBidi"/>
               <w:noProof/>
-              <w:sz w:val="22"/>
-              <w:szCs w:val="22"/>
               <w:lang w:eastAsia="cs-CZ"/>
             </w:rPr>
           </w:pPr>
-          <w:hyperlink w:anchor="_Toc439267776" w:history="1">
+          <w:hyperlink w:anchor="_Toc532900472" w:history="1">
             <w:r>
               <w:rPr>
-                <w:rStyle w:val="Hyperlink"/>
+                <w:rStyle w:val="Hypertextovodkaz"/>
                 <w:noProof/>
               </w:rPr>
               <w:t>Systémový katalog</w:t>
@@ -1541,7 +1504,7 @@
                 <w:noProof/>
                 <w:webHidden/>
               </w:rPr>
-              <w:instrText xml:space="preserve"> PAGEREF _Toc439267776 \h </w:instrText>
+              <w:instrText xml:space="preserve"> PAGEREF _Toc532900472 \h </w:instrText>
             </w:r>
             <w:r>
               <w:rPr>
@@ -1561,7 +1524,7 @@
                 <w:noProof/>
                 <w:webHidden/>
               </w:rPr>
-              <w:t>15</w:t>
+              <w:t>24</w:t>
             </w:r>
             <w:r>
               <w:rPr>
@@ -1574,20 +1537,18 @@
         </w:p>
         <w:p>
           <w:pPr>
-            <w:pStyle w:val="TOC1"/>
+            <w:pStyle w:val="Obsah1"/>
             <w:rPr>
               <w:rFonts w:asciiTheme="minorHAnsi" w:eastAsiaTheme="minorEastAsia" w:hAnsiTheme="minorHAnsi" w:cstheme="minorBidi"/>
               <w:b w:val="0"/>
               <w:noProof/>
-              <w:sz w:val="22"/>
-              <w:szCs w:val="22"/>
               <w:lang w:eastAsia="cs-CZ"/>
             </w:rPr>
           </w:pPr>
-          <w:hyperlink w:anchor="_Toc439267777" w:history="1">
+          <w:hyperlink w:anchor="_Toc532900473" w:history="1">
             <w:r>
               <w:rPr>
-                <w:rStyle w:val="Hyperlink"/>
+                <w:rStyle w:val="Hypertextovodkaz"/>
                 <w:noProof/>
               </w:rPr>
               <w:t>Aplikace</w:t>
@@ -1611,7 +1572,7 @@
                 <w:noProof/>
                 <w:webHidden/>
               </w:rPr>
-              <w:instrText xml:space="preserve"> PAGEREF _Toc439267777 \h </w:instrText>
+              <w:instrText xml:space="preserve"> PAGEREF _Toc532900473 \h </w:instrText>
             </w:r>
             <w:r>
               <w:rPr>
@@ -1631,7 +1592,7 @@
                 <w:noProof/>
                 <w:webHidden/>
               </w:rPr>
-              <w:t>16</w:t>
+              <w:t>24</w:t>
             </w:r>
             <w:r>
               <w:rPr>
@@ -1644,19 +1605,17 @@
         </w:p>
         <w:p>
           <w:pPr>
-            <w:pStyle w:val="TOC2"/>
+            <w:pStyle w:val="Obsah2"/>
             <w:rPr>
               <w:rFonts w:asciiTheme="minorHAnsi" w:eastAsiaTheme="minorEastAsia" w:hAnsiTheme="minorHAnsi" w:cstheme="minorBidi"/>
               <w:noProof/>
-              <w:sz w:val="22"/>
-              <w:szCs w:val="22"/>
               <w:lang w:eastAsia="cs-CZ"/>
             </w:rPr>
           </w:pPr>
-          <w:hyperlink w:anchor="_Toc439267778" w:history="1">
+          <w:hyperlink w:anchor="_Toc532900474" w:history="1">
             <w:r>
               <w:rPr>
-                <w:rStyle w:val="Hyperlink"/>
+                <w:rStyle w:val="Hypertextovodkaz"/>
                 <w:noProof/>
               </w:rPr>
               <w:t>Použité prostředí</w:t>
@@ -1680,7 +1639,7 @@
                 <w:noProof/>
                 <w:webHidden/>
               </w:rPr>
-              <w:instrText xml:space="preserve"> PAGEREF _Toc439267778 \h </w:instrText>
+              <w:instrText xml:space="preserve"> PAGEREF _Toc532900474 \h </w:instrText>
             </w:r>
             <w:r>
               <w:rPr>
@@ -1700,7 +1659,7 @@
                 <w:noProof/>
                 <w:webHidden/>
               </w:rPr>
-              <w:t>16</w:t>
+              <w:t>24</w:t>
             </w:r>
             <w:r>
               <w:rPr>
@@ -1713,19 +1672,17 @@
         </w:p>
         <w:p>
           <w:pPr>
-            <w:pStyle w:val="TOC2"/>
+            <w:pStyle w:val="Obsah2"/>
             <w:rPr>
               <w:rFonts w:asciiTheme="minorHAnsi" w:eastAsiaTheme="minorEastAsia" w:hAnsiTheme="minorHAnsi" w:cstheme="minorBidi"/>
               <w:noProof/>
-              <w:sz w:val="22"/>
-              <w:szCs w:val="22"/>
               <w:lang w:eastAsia="cs-CZ"/>
             </w:rPr>
           </w:pPr>
-          <w:hyperlink w:anchor="_Toc439267779" w:history="1">
+          <w:hyperlink w:anchor="_Toc532900475" w:history="1">
             <w:r>
               <w:rPr>
-                <w:rStyle w:val="Hyperlink"/>
+                <w:rStyle w:val="Hypertextovodkaz"/>
                 <w:noProof/>
               </w:rPr>
               <w:t>Řízení uživatelských účtů</w:t>
@@ -1749,7 +1706,7 @@
                 <w:noProof/>
                 <w:webHidden/>
               </w:rPr>
-              <w:instrText xml:space="preserve"> PAGEREF _Toc439267779 \h </w:instrText>
+              <w:instrText xml:space="preserve"> PAGEREF _Toc532900475 \h </w:instrText>
             </w:r>
             <w:r>
               <w:rPr>
@@ -1769,7 +1726,7 @@
                 <w:noProof/>
                 <w:webHidden/>
               </w:rPr>
-              <w:t>16</w:t>
+              <w:t>25</w:t>
             </w:r>
             <w:r>
               <w:rPr>
@@ -1782,19 +1739,17 @@
         </w:p>
         <w:p>
           <w:pPr>
-            <w:pStyle w:val="TOC2"/>
+            <w:pStyle w:val="Obsah2"/>
             <w:rPr>
               <w:rFonts w:asciiTheme="minorHAnsi" w:eastAsiaTheme="minorEastAsia" w:hAnsiTheme="minorHAnsi" w:cstheme="minorBidi"/>
               <w:noProof/>
-              <w:sz w:val="22"/>
-              <w:szCs w:val="22"/>
               <w:lang w:eastAsia="cs-CZ"/>
             </w:rPr>
           </w:pPr>
-          <w:hyperlink w:anchor="_Toc439267780" w:history="1">
+          <w:hyperlink w:anchor="_Toc532900476" w:history="1">
             <w:r>
               <w:rPr>
-                <w:rStyle w:val="Hyperlink"/>
+                <w:rStyle w:val="Hypertextovodkaz"/>
                 <w:noProof/>
               </w:rPr>
               <w:t>Moduly</w:t>
@@ -1818,7 +1773,7 @@
                 <w:noProof/>
                 <w:webHidden/>
               </w:rPr>
-              <w:instrText xml:space="preserve"> PAGEREF _Toc439267780 \h </w:instrText>
+              <w:instrText xml:space="preserve"> PAGEREF _Toc532900476 \h </w:instrText>
             </w:r>
             <w:r>
               <w:rPr>
@@ -1838,7 +1793,7 @@
                 <w:noProof/>
                 <w:webHidden/>
               </w:rPr>
-              <w:t>16</w:t>
+              <w:t>25</w:t>
             </w:r>
             <w:r>
               <w:rPr>
@@ -1851,22 +1806,20 @@
         </w:p>
         <w:p>
           <w:pPr>
-            <w:pStyle w:val="TOC2"/>
+            <w:pStyle w:val="Obsah2"/>
             <w:rPr>
               <w:rFonts w:asciiTheme="minorHAnsi" w:eastAsiaTheme="minorEastAsia" w:hAnsiTheme="minorHAnsi" w:cstheme="minorBidi"/>
               <w:noProof/>
-              <w:sz w:val="22"/>
-              <w:szCs w:val="22"/>
               <w:lang w:eastAsia="cs-CZ"/>
             </w:rPr>
           </w:pPr>
-          <w:hyperlink w:anchor="_Toc439267781" w:history="1">
+          <w:hyperlink w:anchor="_Toc532900477" w:history="1">
             <w:r>
               <w:rPr>
-                <w:rStyle w:val="Hyperlink"/>
+                <w:rStyle w:val="Hypertextovodkaz"/>
                 <w:noProof/>
               </w:rPr>
-              <w:t>Formuláře</w:t>
+              <w:t>Orientace ve zdrojovém kódu</w:t>
             </w:r>
             <w:r>
               <w:rPr>
@@ -1887,7 +1840,7 @@
                 <w:noProof/>
                 <w:webHidden/>
               </w:rPr>
-              <w:instrText xml:space="preserve"> PAGEREF _Toc439267781 \h </w:instrText>
+              <w:instrText xml:space="preserve"> PAGEREF _Toc532900477 \h </w:instrText>
             </w:r>
             <w:r>
               <w:rPr>
@@ -1907,7 +1860,7 @@
                 <w:noProof/>
                 <w:webHidden/>
               </w:rPr>
-              <w:t>16</w:t>
+              <w:t>29</w:t>
             </w:r>
             <w:r>
               <w:rPr>
@@ -1920,22 +1873,21 @@
         </w:p>
         <w:p>
           <w:pPr>
-            <w:pStyle w:val="TOC2"/>
+            <w:pStyle w:val="Obsah1"/>
             <w:rPr>
               <w:rFonts w:asciiTheme="minorHAnsi" w:eastAsiaTheme="minorEastAsia" w:hAnsiTheme="minorHAnsi" w:cstheme="minorBidi"/>
+              <w:b w:val="0"/>
               <w:noProof/>
-              <w:sz w:val="22"/>
-              <w:szCs w:val="22"/>
               <w:lang w:eastAsia="cs-CZ"/>
             </w:rPr>
           </w:pPr>
-          <w:hyperlink w:anchor="_Toc439267782" w:history="1">
+          <w:hyperlink w:anchor="_Toc532900478" w:history="1">
             <w:r>
               <w:rPr>
-                <w:rStyle w:val="Hyperlink"/>
+                <w:rStyle w:val="Hypertextovodkaz"/>
                 <w:noProof/>
               </w:rPr>
-              <w:t>Orientace ve zdrojovém kódu</w:t>
+              <w:t>Závěr</w:t>
             </w:r>
             <w:r>
               <w:rPr>
@@ -1956,7 +1908,7 @@
                 <w:noProof/>
                 <w:webHidden/>
               </w:rPr>
-              <w:instrText xml:space="preserve"> PAGEREF _Toc439267782 \h </w:instrText>
+              <w:instrText xml:space="preserve"> PAGEREF _Toc532900478 \h </w:instrText>
             </w:r>
             <w:r>
               <w:rPr>
@@ -1976,77 +1928,7 @@
                 <w:noProof/>
                 <w:webHidden/>
               </w:rPr>
-              <w:t>16</w:t>
-            </w:r>
-            <w:r>
-              <w:rPr>
-                <w:noProof/>
-                <w:webHidden/>
-              </w:rPr>
-              <w:fldChar w:fldCharType="end"/>
-            </w:r>
-          </w:hyperlink>
-        </w:p>
-        <w:p>
-          <w:pPr>
-            <w:pStyle w:val="TOC1"/>
-            <w:rPr>
-              <w:rFonts w:asciiTheme="minorHAnsi" w:eastAsiaTheme="minorEastAsia" w:hAnsiTheme="minorHAnsi" w:cstheme="minorBidi"/>
-              <w:b w:val="0"/>
-              <w:noProof/>
-              <w:sz w:val="22"/>
-              <w:szCs w:val="22"/>
-              <w:lang w:eastAsia="cs-CZ"/>
-            </w:rPr>
-          </w:pPr>
-          <w:hyperlink w:anchor="_Toc439267783" w:history="1">
-            <w:r>
-              <w:rPr>
-                <w:rStyle w:val="Hyperlink"/>
-                <w:noProof/>
-              </w:rPr>
-              <w:t>Závěr</w:t>
-            </w:r>
-            <w:r>
-              <w:rPr>
-                <w:noProof/>
-                <w:webHidden/>
-              </w:rPr>
-              <w:tab/>
-            </w:r>
-            <w:r>
-              <w:rPr>
-                <w:noProof/>
-                <w:webHidden/>
-              </w:rPr>
-              <w:fldChar w:fldCharType="begin"/>
-            </w:r>
-            <w:r>
-              <w:rPr>
-                <w:noProof/>
-                <w:webHidden/>
-              </w:rPr>
-              <w:instrText xml:space="preserve"> PAGEREF _Toc439267783 \h </w:instrText>
-            </w:r>
-            <w:r>
-              <w:rPr>
-                <w:noProof/>
-                <w:webHidden/>
-              </w:rPr>
-            </w:r>
-            <w:r>
-              <w:rPr>
-                <w:noProof/>
-                <w:webHidden/>
-              </w:rPr>
-              <w:fldChar w:fldCharType="separate"/>
-            </w:r>
-            <w:r>
-              <w:rPr>
-                <w:noProof/>
-                <w:webHidden/>
-              </w:rPr>
-              <w:t>17</w:t>
+              <w:t>32</w:t>
             </w:r>
             <w:r>
               <w:rPr>
@@ -2086,16 +1968,16 @@
       <w:pPr>
         <w:pStyle w:val="Nadpis1-bezsla"/>
       </w:pPr>
-      <w:bookmarkStart w:id="2" w:name="_Toc439267758"/>
-      <w:bookmarkStart w:id="3" w:name="_Toc258833024"/>
-      <w:bookmarkStart w:id="4" w:name="_Toc439254167"/>
+      <w:bookmarkStart w:id="2" w:name="_Toc258833024"/>
+      <w:bookmarkStart w:id="3" w:name="_Toc439254167"/>
+      <w:bookmarkStart w:id="4" w:name="_Toc532900454"/>
       <w:bookmarkEnd w:id="0"/>
       <w:bookmarkEnd w:id="1"/>
       <w:r>
         <w:lastRenderedPageBreak/>
         <w:t>Úvod</w:t>
       </w:r>
-      <w:bookmarkEnd w:id="2"/>
+      <w:bookmarkEnd w:id="4"/>
     </w:p>
     <w:p>
       <w:pPr>
@@ -2120,16 +2002,16 @@
     </w:p>
     <w:p>
       <w:pPr>
-        <w:pStyle w:val="Heading1"/>
+        <w:pStyle w:val="Nadpis1"/>
         <w:numPr>
           <w:ilvl w:val="0"/>
           <w:numId w:val="0"/>
         </w:numPr>
         <w:ind w:left="432" w:hanging="432"/>
       </w:pPr>
-      <w:bookmarkStart w:id="5" w:name="_Toc439267759"/>
+      <w:bookmarkStart w:id="5" w:name="_Toc532900455"/>
+      <w:bookmarkEnd w:id="2"/>
       <w:bookmarkEnd w:id="3"/>
-      <w:bookmarkEnd w:id="4"/>
       <w:r>
         <w:lastRenderedPageBreak/>
         <w:t>Zadání</w:t>
@@ -2152,7 +2034,7 @@
     </w:p>
     <w:p>
       <w:pPr>
-        <w:pStyle w:val="ListParagraph"/>
+        <w:pStyle w:val="Odstavecseseznamem"/>
         <w:numPr>
           <w:ilvl w:val="0"/>
           <w:numId w:val="35"/>
@@ -2164,7 +2046,7 @@
     </w:p>
     <w:p>
       <w:pPr>
-        <w:pStyle w:val="ListParagraph"/>
+        <w:pStyle w:val="Odstavecseseznamem"/>
         <w:numPr>
           <w:ilvl w:val="0"/>
           <w:numId w:val="35"/>
@@ -2176,7 +2058,7 @@
     </w:p>
     <w:p>
       <w:pPr>
-        <w:pStyle w:val="ListParagraph"/>
+        <w:pStyle w:val="Odstavecseseznamem"/>
         <w:numPr>
           <w:ilvl w:val="0"/>
           <w:numId w:val="35"/>
@@ -2188,7 +2070,7 @@
     </w:p>
     <w:p>
       <w:pPr>
-        <w:pStyle w:val="ListParagraph"/>
+        <w:pStyle w:val="Odstavecseseznamem"/>
         <w:numPr>
           <w:ilvl w:val="0"/>
           <w:numId w:val="35"/>
@@ -2200,7 +2082,7 @@
     </w:p>
     <w:p>
       <w:pPr>
-        <w:pStyle w:val="ListParagraph"/>
+        <w:pStyle w:val="Odstavecseseznamem"/>
         <w:numPr>
           <w:ilvl w:val="0"/>
           <w:numId w:val="35"/>
@@ -2212,7 +2094,7 @@
     </w:p>
     <w:p>
       <w:pPr>
-        <w:pStyle w:val="ListParagraph"/>
+        <w:pStyle w:val="Odstavecseseznamem"/>
         <w:numPr>
           <w:ilvl w:val="0"/>
           <w:numId w:val="35"/>
@@ -2320,7 +2202,7 @@
         <w:pStyle w:val="Nadpis1-bezsla"/>
         <w:jc w:val="center"/>
       </w:pPr>
-      <w:bookmarkStart w:id="6" w:name="_Toc439267760"/>
+      <w:bookmarkStart w:id="6" w:name="_Toc532900456"/>
       <w:r>
         <w:t>Uživatelská dokumentace</w:t>
       </w:r>
@@ -2423,14 +2305,14 @@
     </w:p>
     <w:p>
       <w:pPr>
-        <w:pStyle w:val="Heading2"/>
+        <w:pStyle w:val="Nadpis2"/>
         <w:numPr>
           <w:ilvl w:val="0"/>
           <w:numId w:val="0"/>
         </w:numPr>
         <w:ind w:left="576" w:hanging="576"/>
       </w:pPr>
-      <w:bookmarkStart w:id="7" w:name="_Toc439267761"/>
+      <w:bookmarkStart w:id="7" w:name="_Toc532900457"/>
       <w:r>
         <w:lastRenderedPageBreak/>
         <w:t>Základní popis používané aplikace</w:t>
@@ -2458,14 +2340,14 @@
     </w:p>
     <w:p>
       <w:pPr>
-        <w:pStyle w:val="Heading2"/>
+        <w:pStyle w:val="Nadpis2"/>
         <w:numPr>
           <w:ilvl w:val="0"/>
           <w:numId w:val="0"/>
         </w:numPr>
         <w:ind w:left="576" w:hanging="576"/>
       </w:pPr>
-      <w:bookmarkStart w:id="8" w:name="_Toc439267762"/>
+      <w:bookmarkStart w:id="8" w:name="_Toc532900458"/>
       <w:r>
         <w:t>Instalace</w:t>
       </w:r>
@@ -2481,14 +2363,14 @@
     </w:p>
     <w:p>
       <w:pPr>
-        <w:pStyle w:val="Heading2"/>
+        <w:pStyle w:val="Nadpis2"/>
         <w:numPr>
           <w:ilvl w:val="0"/>
           <w:numId w:val="0"/>
         </w:numPr>
         <w:ind w:left="576" w:hanging="576"/>
       </w:pPr>
-      <w:bookmarkStart w:id="9" w:name="_Toc439267763"/>
+      <w:bookmarkStart w:id="9" w:name="_Toc532900459"/>
       <w:r>
         <w:t>Přístupová oprávnění</w:t>
       </w:r>
@@ -2621,7 +2503,7 @@
     </w:p>
     <w:tbl>
       <w:tblPr>
-        <w:tblStyle w:val="GridTable1Light"/>
+        <w:tblStyle w:val="Mkatabulky1svtl"/>
         <w:tblpPr w:leftFromText="180" w:rightFromText="180" w:vertAnchor="text" w:tblpXSpec="center" w:tblpY="1"/>
         <w:tblOverlap w:val="never"/>
         <w:tblW w:w="0" w:type="auto"/>
@@ -2900,14 +2782,14 @@
     <w:p/>
     <w:p>
       <w:pPr>
-        <w:pStyle w:val="Heading2"/>
+        <w:pStyle w:val="Nadpis2"/>
         <w:numPr>
           <w:ilvl w:val="0"/>
           <w:numId w:val="0"/>
         </w:numPr>
         <w:ind w:left="576" w:hanging="576"/>
       </w:pPr>
-      <w:bookmarkStart w:id="10" w:name="_Toc439267764"/>
+      <w:bookmarkStart w:id="10" w:name="_Toc532900460"/>
       <w:r>
         <w:lastRenderedPageBreak/>
         <w:t>Použití aplikace</w:t>
@@ -2924,8 +2806,6 @@
       <w:r>
         <w:t xml:space="preserve"> pouze zobrazuje vybraná data v </w:t>
       </w:r>
-      <w:bookmarkStart w:id="11" w:name="_GoBack"/>
-      <w:bookmarkEnd w:id="11"/>
       <w:r>
         <w:t>tabulce. Administrátor má možnost upravit nebo odstranit každý záznam, který webová aplikace zobrazí. Také může pomocí tlačítka plus v pravém dolním rohu obrazovky přejít na stránku pro přidání nového záznamu.</w:t>
       </w:r>
@@ -3080,11 +2960,11 @@
         <w:pStyle w:val="Nadpis1-bezsla"/>
         <w:jc w:val="center"/>
       </w:pPr>
-      <w:bookmarkStart w:id="12" w:name="_Toc439267765"/>
+      <w:bookmarkStart w:id="11" w:name="_Toc532900461"/>
       <w:r>
         <w:t>Programová dokumentace</w:t>
       </w:r>
-      <w:bookmarkEnd w:id="12"/>
+      <w:bookmarkEnd w:id="11"/>
     </w:p>
     <w:p>
       <w:pPr>
@@ -3192,19 +3072,19 @@
     </w:p>
     <w:p>
       <w:pPr>
-        <w:pStyle w:val="Heading1"/>
+        <w:pStyle w:val="Nadpis1"/>
         <w:numPr>
           <w:ilvl w:val="0"/>
           <w:numId w:val="0"/>
         </w:numPr>
         <w:ind w:left="432" w:hanging="432"/>
       </w:pPr>
-      <w:bookmarkStart w:id="13" w:name="_Toc439267766"/>
+      <w:bookmarkStart w:id="12" w:name="_Toc532900462"/>
       <w:r>
         <w:lastRenderedPageBreak/>
         <w:t>Datová část</w:t>
       </w:r>
-      <w:bookmarkEnd w:id="13"/>
+      <w:bookmarkEnd w:id="12"/>
     </w:p>
     <w:p>
       <w:pPr>
@@ -3216,18 +3096,18 @@
     </w:p>
     <w:p>
       <w:pPr>
-        <w:pStyle w:val="Heading2"/>
+        <w:pStyle w:val="Nadpis2"/>
         <w:numPr>
           <w:ilvl w:val="0"/>
           <w:numId w:val="0"/>
         </w:numPr>
         <w:ind w:left="576" w:hanging="576"/>
       </w:pPr>
-      <w:bookmarkStart w:id="14" w:name="_Toc439267767"/>
+      <w:bookmarkStart w:id="13" w:name="_Toc532900463"/>
       <w:r>
         <w:t>Analýza</w:t>
       </w:r>
-      <w:bookmarkEnd w:id="14"/>
+      <w:bookmarkEnd w:id="13"/>
     </w:p>
     <w:p>
       <w:pPr>
@@ -3236,7 +3116,7 @@
       <w:r>
         <w:rPr>
           <w:noProof/>
-          <w:lang w:val="en-GB" w:eastAsia="en-GB"/>
+          <w:lang w:eastAsia="cs-CZ"/>
         </w:rPr>
         <w:drawing>
           <wp:anchor distT="0" distB="0" distL="114300" distR="114300" simplePos="0" relativeHeight="251658240" behindDoc="0" locked="0" layoutInCell="1" allowOverlap="1" wp14:anchorId="75EC2F70" wp14:editId="197BDB25">
@@ -3312,7 +3192,7 @@
     </w:p>
     <w:p>
       <w:pPr>
-        <w:pStyle w:val="HTMLPreformatted"/>
+        <w:pStyle w:val="FormtovanvHTML"/>
         <w:shd w:val="clear" w:color="auto" w:fill="FFFFFF"/>
         <w:rPr>
           <w:rFonts w:ascii="Menlo" w:hAnsi="Menlo" w:cs="Menlo"/>
@@ -3384,18 +3264,18 @@
     </w:p>
     <w:p>
       <w:pPr>
-        <w:pStyle w:val="Heading2"/>
+        <w:pStyle w:val="Nadpis2"/>
         <w:numPr>
           <w:ilvl w:val="0"/>
           <w:numId w:val="0"/>
         </w:numPr>
         <w:ind w:left="576" w:hanging="576"/>
       </w:pPr>
-      <w:bookmarkStart w:id="15" w:name="_Toc439267768"/>
+      <w:bookmarkStart w:id="14" w:name="_Toc532900464"/>
       <w:r>
         <w:t>Fyzický model dat</w:t>
       </w:r>
-      <w:bookmarkEnd w:id="15"/>
+      <w:bookmarkEnd w:id="14"/>
     </w:p>
     <w:p>
       <w:pPr>
@@ -3415,7 +3295,7 @@
       <w:r>
         <w:rPr>
           <w:noProof/>
-          <w:lang w:val="en-GB" w:eastAsia="en-GB"/>
+          <w:lang w:eastAsia="cs-CZ"/>
         </w:rPr>
         <w:lastRenderedPageBreak/>
         <w:drawing>
@@ -3477,7 +3357,7 @@
     </w:p>
     <w:p>
       <w:pPr>
-        <w:pStyle w:val="HTMLPreformatted"/>
+        <w:pStyle w:val="FormtovanvHTML"/>
         <w:shd w:val="clear" w:color="auto" w:fill="FFFFFF"/>
         <w:rPr>
           <w:rFonts w:ascii="Menlo" w:hAnsi="Menlo" w:cs="Menlo"/>
@@ -3486,7 +3366,6 @@
           <w:szCs w:val="18"/>
         </w:rPr>
       </w:pPr>
-      <w:bookmarkStart w:id="16" w:name="_Toc439267769"/>
     </w:p>
     <w:p>
       <w:pPr>
@@ -3534,7 +3413,7 @@
     </w:p>
     <w:p>
       <w:pPr>
-        <w:pStyle w:val="ListParagraph"/>
+        <w:pStyle w:val="Odstavecseseznamem"/>
         <w:numPr>
           <w:ilvl w:val="0"/>
           <w:numId w:val="37"/>
@@ -3559,7 +3438,13 @@
         <w:t>:</w:t>
       </w:r>
       <w:r>
-        <w:t xml:space="preserve"> Cvičící</w:t>
+        <w:t xml:space="preserve"> </w:t>
+      </w:r>
+      <w:r>
+        <w:t xml:space="preserve">Přednášející, </w:t>
+      </w:r>
+      <w:r>
+        <w:t>Cvičící</w:t>
       </w:r>
       <w:r>
         <w:t>,</w:t>
@@ -3567,7 +3452,7 @@
     </w:p>
     <w:p>
       <w:pPr>
-        <w:pStyle w:val="ListParagraph"/>
+        <w:pStyle w:val="Odstavecseseznamem"/>
         <w:numPr>
           <w:ilvl w:val="0"/>
           <w:numId w:val="37"/>
@@ -3583,12 +3468,15 @@
         <w:t>: Zkouška</w:t>
       </w:r>
       <w:r>
+        <w:t>, Zápočet</w:t>
+      </w:r>
+      <w:r>
         <w:t>,</w:t>
       </w:r>
     </w:p>
     <w:p>
       <w:pPr>
-        <w:pStyle w:val="ListParagraph"/>
+        <w:pStyle w:val="Odstavecseseznamem"/>
         <w:numPr>
           <w:ilvl w:val="0"/>
           <w:numId w:val="37"/>
@@ -3610,12 +3498,15 @@
         <w:t>ezenční</w:t>
       </w:r>
       <w:r>
+        <w:t>, Kombinovaná</w:t>
+      </w:r>
+      <w:r>
         <w:t>,</w:t>
       </w:r>
     </w:p>
     <w:p>
       <w:pPr>
-        <w:pStyle w:val="ListParagraph"/>
+        <w:pStyle w:val="Odstavecseseznamem"/>
         <w:numPr>
           <w:ilvl w:val="0"/>
           <w:numId w:val="37"/>
@@ -3634,12 +3525,15 @@
         <w:t xml:space="preserve"> ZS</w:t>
       </w:r>
       <w:r>
+        <w:t>, LS</w:t>
+      </w:r>
+      <w:r>
         <w:t>,</w:t>
       </w:r>
     </w:p>
     <w:p>
       <w:pPr>
-        <w:pStyle w:val="ListParagraph"/>
+        <w:pStyle w:val="Odstavecseseznamem"/>
         <w:numPr>
           <w:ilvl w:val="0"/>
           <w:numId w:val="37"/>
@@ -3658,12 +3552,15 @@
         <w:t xml:space="preserve"> A</w:t>
       </w:r>
       <w:r>
+        <w:t>, B, C</w:t>
+      </w:r>
+      <w:r>
         <w:t>,</w:t>
       </w:r>
     </w:p>
     <w:p>
       <w:pPr>
-        <w:pStyle w:val="ListParagraph"/>
+        <w:pStyle w:val="Odstavecseseznamem"/>
         <w:numPr>
           <w:ilvl w:val="0"/>
           <w:numId w:val="37"/>
@@ -3682,6 +3579,9 @@
         <w:t xml:space="preserve"> </w:t>
       </w:r>
       <w:r>
+        <w:t xml:space="preserve">Přednáška, </w:t>
+      </w:r>
+      <w:r>
         <w:t>Cvičení</w:t>
       </w:r>
       <w:r>
@@ -3690,7 +3590,7 @@
     </w:p>
     <w:p>
       <w:pPr>
-        <w:pStyle w:val="ListParagraph"/>
+        <w:pStyle w:val="Odstavecseseznamem"/>
         <w:numPr>
           <w:ilvl w:val="0"/>
           <w:numId w:val="37"/>
@@ -3780,7 +3680,7 @@
     </w:p>
     <w:p>
       <w:pPr>
-        <w:pStyle w:val="ListParagraph"/>
+        <w:pStyle w:val="Odstavecseseznamem"/>
         <w:numPr>
           <w:ilvl w:val="0"/>
           <w:numId w:val="37"/>
@@ -3886,7 +3786,10 @@
         <w:rPr>
           <w:i/>
         </w:rPr>
-        <w:t xml:space="preserve"> 0 (</w:t>
+        <w:t xml:space="preserve"> 0 </w:t>
+      </w:r>
+      <w:r>
+        <w:t>(</w:t>
       </w:r>
       <w:r>
         <w:t>neschváleno</w:t>
@@ -3900,7 +3803,7 @@
     </w:p>
     <w:p>
       <w:pPr>
-        <w:pStyle w:val="ListParagraph"/>
+        <w:pStyle w:val="Odstavecseseznamem"/>
         <w:numPr>
           <w:ilvl w:val="0"/>
           <w:numId w:val="37"/>
@@ -3921,7 +3824,7 @@
     </w:p>
     <w:p>
       <w:pPr>
-        <w:pStyle w:val="ListParagraph"/>
+        <w:pStyle w:val="Odstavecseseznamem"/>
         <w:numPr>
           <w:ilvl w:val="0"/>
           <w:numId w:val="37"/>
@@ -4011,7 +3914,7 @@
     </w:p>
     <w:p>
       <w:pPr>
-        <w:pStyle w:val="ListParagraph"/>
+        <w:pStyle w:val="Odstavecseseznamem"/>
         <w:numPr>
           <w:ilvl w:val="0"/>
           <w:numId w:val="37"/>
@@ -4071,7 +3974,7 @@
     </w:p>
     <w:p>
       <w:pPr>
-        <w:pStyle w:val="ListParagraph"/>
+        <w:pStyle w:val="Odstavecseseznamem"/>
         <w:numPr>
           <w:ilvl w:val="0"/>
           <w:numId w:val="37"/>
@@ -4107,7 +4010,7 @@
     </w:p>
     <w:p>
       <w:pPr>
-        <w:pStyle w:val="ListParagraph"/>
+        <w:pStyle w:val="Odstavecseseznamem"/>
         <w:numPr>
           <w:ilvl w:val="0"/>
           <w:numId w:val="37"/>
@@ -4138,7 +4041,7 @@
     </w:p>
     <w:p>
       <w:pPr>
-        <w:pStyle w:val="ListParagraph"/>
+        <w:pStyle w:val="Odstavecseseznamem"/>
         <w:numPr>
           <w:ilvl w:val="0"/>
           <w:numId w:val="37"/>
@@ -4165,7 +4068,7 @@
     </w:p>
     <w:p>
       <w:pPr>
-        <w:pStyle w:val="ListParagraph"/>
+        <w:pStyle w:val="Odstavecseseznamem"/>
         <w:numPr>
           <w:ilvl w:val="0"/>
           <w:numId w:val="37"/>
@@ -4183,7 +4086,7 @@
     </w:p>
     <w:p>
       <w:pPr>
-        <w:pStyle w:val="ListParagraph"/>
+        <w:pStyle w:val="Odstavecseseznamem"/>
         <w:numPr>
           <w:ilvl w:val="0"/>
           <w:numId w:val="37"/>
@@ -4216,7 +4119,7 @@
     </w:p>
     <w:p>
       <w:pPr>
-        <w:pStyle w:val="ListParagraph"/>
+        <w:pStyle w:val="Odstavecseseznamem"/>
         <w:numPr>
           <w:ilvl w:val="0"/>
           <w:numId w:val="37"/>
@@ -4246,7 +4149,7 @@
     </w:p>
     <w:p>
       <w:pPr>
-        <w:pStyle w:val="ListParagraph"/>
+        <w:pStyle w:val="Odstavecseseznamem"/>
         <w:numPr>
           <w:ilvl w:val="0"/>
           <w:numId w:val="37"/>
@@ -4268,17 +4171,18 @@
     <w:p/>
     <w:p>
       <w:pPr>
-        <w:pStyle w:val="Heading2"/>
+        <w:pStyle w:val="Nadpis2"/>
         <w:numPr>
           <w:ilvl w:val="0"/>
           <w:numId w:val="0"/>
         </w:numPr>
         <w:ind w:left="576" w:hanging="576"/>
       </w:pPr>
+      <w:bookmarkStart w:id="15" w:name="_Toc532900465"/>
       <w:r>
         <w:t>Číselníky</w:t>
       </w:r>
-      <w:bookmarkEnd w:id="16"/>
+      <w:bookmarkEnd w:id="15"/>
     </w:p>
     <w:p>
       <w:pPr>
@@ -4439,18 +4343,18 @@
     </w:p>
     <w:p>
       <w:pPr>
-        <w:pStyle w:val="Heading2"/>
+        <w:pStyle w:val="Nadpis2"/>
         <w:numPr>
           <w:ilvl w:val="0"/>
           <w:numId w:val="0"/>
         </w:numPr>
         <w:ind w:left="576" w:hanging="576"/>
       </w:pPr>
-      <w:bookmarkStart w:id="17" w:name="_Toc439267770"/>
+      <w:bookmarkStart w:id="16" w:name="_Toc532900466"/>
       <w:r>
         <w:t>Pohledy</w:t>
       </w:r>
-      <w:bookmarkEnd w:id="17"/>
+      <w:bookmarkEnd w:id="16"/>
     </w:p>
     <w:p>
       <w:pPr>
@@ -4462,7 +4366,7 @@
     </w:p>
     <w:p>
       <w:pPr>
-        <w:pStyle w:val="HTMLPreformatted"/>
+        <w:pStyle w:val="FormtovanvHTML"/>
         <w:shd w:val="clear" w:color="auto" w:fill="FFFFFF"/>
         <w:rPr>
           <w:rFonts w:ascii="Menlo" w:hAnsi="Menlo" w:cs="Menlo"/>
@@ -4673,7 +4577,7 @@
     </w:p>
     <w:p>
       <w:pPr>
-        <w:pStyle w:val="HTMLPreformatted"/>
+        <w:pStyle w:val="FormtovanvHTML"/>
         <w:shd w:val="clear" w:color="auto" w:fill="FFFFFF"/>
         <w:rPr>
           <w:rFonts w:ascii="Menlo" w:hAnsi="Menlo" w:cs="Menlo"/>
@@ -4723,7 +4627,7 @@
     </w:p>
     <w:p>
       <w:pPr>
-        <w:pStyle w:val="HTMLPreformatted"/>
+        <w:pStyle w:val="FormtovanvHTML"/>
         <w:shd w:val="clear" w:color="auto" w:fill="FFFFFF"/>
         <w:rPr>
           <w:rFonts w:ascii="Menlo" w:hAnsi="Menlo" w:cs="Menlo"/>
@@ -5014,7 +4918,7 @@
     </w:p>
     <w:p>
       <w:pPr>
-        <w:pStyle w:val="HTMLPreformatted"/>
+        <w:pStyle w:val="FormtovanvHTML"/>
         <w:shd w:val="clear" w:color="auto" w:fill="FFFFFF"/>
         <w:rPr>
           <w:rFonts w:ascii="Menlo" w:hAnsi="Menlo" w:cs="Menlo"/>
@@ -5072,7 +4976,7 @@
     </w:p>
     <w:p>
       <w:pPr>
-        <w:pStyle w:val="HTMLPreformatted"/>
+        <w:pStyle w:val="FormtovanvHTML"/>
         <w:shd w:val="clear" w:color="auto" w:fill="FFFFFF"/>
         <w:rPr>
           <w:rFonts w:ascii="Menlo" w:hAnsi="Menlo" w:cs="Menlo"/>
@@ -5353,7 +5257,7 @@
     </w:p>
     <w:p>
       <w:pPr>
-        <w:pStyle w:val="HTMLPreformatted"/>
+        <w:pStyle w:val="FormtovanvHTML"/>
         <w:shd w:val="clear" w:color="auto" w:fill="FFFFFF"/>
         <w:rPr>
           <w:rFonts w:ascii="Menlo" w:hAnsi="Menlo" w:cs="Menlo"/>
@@ -5419,7 +5323,7 @@
     </w:p>
     <w:p>
       <w:pPr>
-        <w:pStyle w:val="HTMLPreformatted"/>
+        <w:pStyle w:val="FormtovanvHTML"/>
         <w:shd w:val="clear" w:color="auto" w:fill="FFFFFF"/>
         <w:rPr>
           <w:rFonts w:ascii="Menlo" w:hAnsi="Menlo" w:cs="Menlo"/>
@@ -5837,7 +5741,7 @@
     </w:p>
     <w:p>
       <w:pPr>
-        <w:pStyle w:val="HTMLPreformatted"/>
+        <w:pStyle w:val="FormtovanvHTML"/>
         <w:shd w:val="clear" w:color="auto" w:fill="FFFFFF"/>
         <w:rPr>
           <w:rFonts w:ascii="Menlo" w:hAnsi="Menlo" w:cs="Menlo"/>
@@ -6343,7 +6247,7 @@
     </w:p>
     <w:p>
       <w:pPr>
-        <w:pStyle w:val="HTMLPreformatted"/>
+        <w:pStyle w:val="FormtovanvHTML"/>
         <w:shd w:val="clear" w:color="auto" w:fill="FFFFFF"/>
         <w:rPr>
           <w:rFonts w:ascii="Menlo" w:hAnsi="Menlo" w:cs="Menlo"/>
@@ -6830,7 +6734,7 @@
     </w:p>
     <w:p>
       <w:pPr>
-        <w:pStyle w:val="HTMLPreformatted"/>
+        <w:pStyle w:val="FormtovanvHTML"/>
         <w:shd w:val="clear" w:color="auto" w:fill="FFFFFF"/>
         <w:rPr>
           <w:rFonts w:ascii="Menlo" w:hAnsi="Menlo" w:cs="Menlo"/>
@@ -6920,7 +6824,7 @@
     </w:p>
     <w:p>
       <w:pPr>
-        <w:pStyle w:val="HTMLPreformatted"/>
+        <w:pStyle w:val="FormtovanvHTML"/>
         <w:shd w:val="clear" w:color="auto" w:fill="FFFFFF"/>
         <w:rPr>
           <w:rFonts w:ascii="Menlo" w:hAnsi="Menlo" w:cs="Menlo"/>
@@ -7211,7 +7115,7 @@
     </w:p>
     <w:p>
       <w:pPr>
-        <w:pStyle w:val="HTMLPreformatted"/>
+        <w:pStyle w:val="FormtovanvHTML"/>
         <w:shd w:val="clear" w:color="auto" w:fill="FFFFFF"/>
         <w:rPr>
           <w:rFonts w:ascii="Menlo" w:hAnsi="Menlo" w:cs="Menlo"/>
@@ -7266,7 +7170,7 @@
     </w:p>
     <w:p>
       <w:pPr>
-        <w:pStyle w:val="HTMLPreformatted"/>
+        <w:pStyle w:val="FormtovanvHTML"/>
         <w:shd w:val="clear" w:color="auto" w:fill="FFFFFF"/>
         <w:rPr>
           <w:rFonts w:ascii="Menlo" w:hAnsi="Menlo" w:cs="Menlo"/>
@@ -7278,7 +7182,7 @@
     </w:p>
     <w:p>
       <w:pPr>
-        <w:pStyle w:val="HTMLPreformatted"/>
+        <w:pStyle w:val="FormtovanvHTML"/>
         <w:shd w:val="clear" w:color="auto" w:fill="FFFFFF"/>
         <w:rPr>
           <w:rFonts w:ascii="Menlo" w:hAnsi="Menlo" w:cs="Menlo"/>
@@ -7489,7 +7393,7 @@
     </w:p>
     <w:p>
       <w:pPr>
-        <w:pStyle w:val="HTMLPreformatted"/>
+        <w:pStyle w:val="FormtovanvHTML"/>
         <w:shd w:val="clear" w:color="auto" w:fill="FFFFFF"/>
         <w:rPr>
           <w:rFonts w:ascii="Menlo" w:hAnsi="Menlo" w:cs="Menlo"/>
@@ -7572,7 +7476,7 @@
     </w:p>
     <w:p>
       <w:pPr>
-        <w:pStyle w:val="HTMLPreformatted"/>
+        <w:pStyle w:val="FormtovanvHTML"/>
         <w:shd w:val="clear" w:color="auto" w:fill="FFFFFF"/>
         <w:rPr>
           <w:rFonts w:ascii="Menlo" w:hAnsi="Menlo" w:cs="Menlo"/>
@@ -8587,7 +8491,7 @@
     </w:p>
     <w:p>
       <w:pPr>
-        <w:pStyle w:val="HTMLPreformatted"/>
+        <w:pStyle w:val="FormtovanvHTML"/>
         <w:shd w:val="clear" w:color="auto" w:fill="FFFFFF"/>
         <w:rPr>
           <w:rFonts w:ascii="Menlo" w:hAnsi="Menlo" w:cs="Menlo"/>
@@ -8653,7 +8557,7 @@
     </w:p>
     <w:p>
       <w:pPr>
-        <w:pStyle w:val="HTMLPreformatted"/>
+        <w:pStyle w:val="FormtovanvHTML"/>
         <w:shd w:val="clear" w:color="auto" w:fill="FFFFFF"/>
         <w:rPr>
           <w:rFonts w:ascii="Menlo" w:hAnsi="Menlo" w:cs="Menlo"/>
@@ -9225,7 +9129,7 @@
     </w:p>
     <w:p>
       <w:pPr>
-        <w:pStyle w:val="HTMLPreformatted"/>
+        <w:pStyle w:val="FormtovanvHTML"/>
         <w:shd w:val="clear" w:color="auto" w:fill="FFFFFF"/>
         <w:rPr>
           <w:rFonts w:ascii="Menlo" w:hAnsi="Menlo" w:cs="Menlo"/>
@@ -9280,22 +9184,22 @@
     </w:p>
     <w:p>
       <w:pPr>
-        <w:pStyle w:val="Heading2"/>
+        <w:pStyle w:val="Nadpis2"/>
         <w:numPr>
           <w:ilvl w:val="0"/>
           <w:numId w:val="0"/>
         </w:numPr>
         <w:ind w:left="576" w:hanging="576"/>
       </w:pPr>
-      <w:bookmarkStart w:id="18" w:name="_Toc439267771"/>
+      <w:bookmarkStart w:id="17" w:name="_Toc532900467"/>
       <w:r>
         <w:t>Funkce</w:t>
       </w:r>
-      <w:bookmarkEnd w:id="18"/>
-    </w:p>
-    <w:p>
-      <w:pPr>
-        <w:pStyle w:val="HTMLPreformatted"/>
+      <w:bookmarkEnd w:id="17"/>
+    </w:p>
+    <w:p>
+      <w:pPr>
+        <w:pStyle w:val="FormtovanvHTML"/>
         <w:shd w:val="clear" w:color="auto" w:fill="FFFFFF"/>
         <w:rPr>
           <w:rFonts w:ascii="Menlo" w:hAnsi="Menlo" w:cs="Menlo"/>
@@ -9304,7 +9208,6 @@
           <w:szCs w:val="18"/>
         </w:rPr>
       </w:pPr>
-      <w:bookmarkStart w:id="19" w:name="_Toc439267772"/>
       <w:r>
         <w:rPr>
           <w:rFonts w:ascii="Menlo" w:hAnsi="Menlo" w:cs="Menlo"/>
@@ -9640,7 +9543,7 @@
     </w:p>
     <w:p>
       <w:pPr>
-        <w:pStyle w:val="HTMLPreformatted"/>
+        <w:pStyle w:val="FormtovanvHTML"/>
         <w:shd w:val="clear" w:color="auto" w:fill="FFFFFF"/>
         <w:rPr>
           <w:rFonts w:ascii="Menlo" w:hAnsi="Menlo" w:cs="Menlo"/>
@@ -9836,7 +9739,7 @@
     </w:p>
     <w:p>
       <w:pPr>
-        <w:pStyle w:val="HTMLPreformatted"/>
+        <w:pStyle w:val="FormtovanvHTML"/>
         <w:shd w:val="clear" w:color="auto" w:fill="FFFFFF"/>
         <w:rPr>
           <w:rFonts w:ascii="Menlo" w:hAnsi="Menlo" w:cs="Menlo"/>
@@ -9901,7 +9804,7 @@
     </w:p>
     <w:p>
       <w:pPr>
-        <w:pStyle w:val="HTMLPreformatted"/>
+        <w:pStyle w:val="FormtovanvHTML"/>
         <w:shd w:val="clear" w:color="auto" w:fill="FFFFFF"/>
         <w:rPr>
           <w:rFonts w:ascii="Menlo" w:hAnsi="Menlo" w:cs="Menlo"/>
@@ -10876,7 +10779,7 @@
     </w:p>
     <w:p>
       <w:pPr>
-        <w:pStyle w:val="HTMLPreformatted"/>
+        <w:pStyle w:val="FormtovanvHTML"/>
         <w:shd w:val="clear" w:color="auto" w:fill="FFFFFF"/>
         <w:rPr>
           <w:rFonts w:ascii="Menlo" w:hAnsi="Menlo" w:cs="Menlo"/>
@@ -10941,7 +10844,7 @@
     </w:p>
     <w:p>
       <w:pPr>
-        <w:pStyle w:val="HTMLPreformatted"/>
+        <w:pStyle w:val="FormtovanvHTML"/>
         <w:shd w:val="clear" w:color="auto" w:fill="FFFFFF"/>
         <w:rPr>
           <w:rFonts w:ascii="Menlo" w:hAnsi="Menlo" w:cs="Menlo"/>
@@ -12164,7 +12067,7 @@
     </w:p>
     <w:p>
       <w:pPr>
-        <w:pStyle w:val="HTMLPreformatted"/>
+        <w:pStyle w:val="FormtovanvHTML"/>
         <w:shd w:val="clear" w:color="auto" w:fill="FFFFFF"/>
         <w:rPr>
           <w:rFonts w:ascii="Menlo" w:hAnsi="Menlo" w:cs="Menlo"/>
@@ -12227,7 +12130,7 @@
     </w:p>
     <w:p>
       <w:pPr>
-        <w:pStyle w:val="HTMLPreformatted"/>
+        <w:pStyle w:val="FormtovanvHTML"/>
         <w:shd w:val="clear" w:color="auto" w:fill="FFFFFF"/>
         <w:rPr>
           <w:rFonts w:ascii="Menlo" w:hAnsi="Menlo" w:cs="Menlo"/>
@@ -12239,21 +12142,22 @@
     </w:p>
     <w:p>
       <w:pPr>
-        <w:pStyle w:val="Heading2"/>
+        <w:pStyle w:val="Nadpis2"/>
         <w:numPr>
           <w:ilvl w:val="0"/>
           <w:numId w:val="0"/>
         </w:numPr>
         <w:ind w:left="576" w:hanging="576"/>
       </w:pPr>
+      <w:bookmarkStart w:id="18" w:name="_Toc532900468"/>
       <w:r>
         <w:t>Uložené procedury</w:t>
       </w:r>
-      <w:bookmarkEnd w:id="19"/>
-    </w:p>
-    <w:p>
-      <w:pPr>
-        <w:pStyle w:val="HTMLPreformatted"/>
+      <w:bookmarkEnd w:id="18"/>
+    </w:p>
+    <w:p>
+      <w:pPr>
+        <w:pStyle w:val="FormtovanvHTML"/>
         <w:shd w:val="clear" w:color="auto" w:fill="FFFFFF"/>
         <w:rPr>
           <w:rFonts w:ascii="Menlo" w:hAnsi="Menlo" w:cs="Menlo"/>
@@ -12262,7 +12166,6 @@
           <w:szCs w:val="18"/>
         </w:rPr>
       </w:pPr>
-      <w:bookmarkStart w:id="20" w:name="_Toc439267773"/>
       <w:r>
         <w:rPr>
           <w:rFonts w:ascii="Menlo" w:hAnsi="Menlo" w:cs="Menlo"/>
@@ -12491,7 +12394,7 @@
           <w:sz w:val="20"/>
           <w:szCs w:val="20"/>
         </w:rPr>
-        <w:t>d ???</w:t>
+        <w:t xml:space="preserve">d </w:t>
       </w:r>
       <w:r>
         <w:rPr>
@@ -12499,7 +12402,7 @@
           <w:sz w:val="20"/>
           <w:szCs w:val="20"/>
         </w:rPr>
-        <w:t>:</w:t>
+        <w:t>15</w:t>
       </w:r>
       <w:r>
         <w:rPr>
@@ -12507,7 +12410,7 @@
           <w:sz w:val="20"/>
           <w:szCs w:val="20"/>
         </w:rPr>
-        <w:t xml:space="preserve"> Procedura pro vymazání místnosti se všemi závislostmi.</w:t>
+        <w:t>:</w:t>
       </w:r>
       <w:r>
         <w:rPr>
@@ -12515,12 +12418,20 @@
           <w:sz w:val="20"/>
           <w:szCs w:val="20"/>
         </w:rPr>
+        <w:t xml:space="preserve"> Procedura pro vymazání místnosti se všemi závislostmi.</w:t>
+      </w:r>
+      <w:r>
+        <w:rPr>
+          <w:i/>
+          <w:sz w:val="20"/>
+          <w:szCs w:val="20"/>
+        </w:rPr>
         <w:br/>
       </w:r>
     </w:p>
     <w:p>
       <w:pPr>
-        <w:pStyle w:val="HTMLPreformatted"/>
+        <w:pStyle w:val="FormtovanvHTML"/>
         <w:shd w:val="clear" w:color="auto" w:fill="FFFFFF"/>
         <w:rPr>
           <w:rFonts w:ascii="Menlo" w:hAnsi="Menlo" w:cs="Menlo"/>
@@ -13228,7 +13139,7 @@
     </w:p>
     <w:p>
       <w:pPr>
-        <w:pStyle w:val="HTMLPreformatted"/>
+        <w:pStyle w:val="FormtovanvHTML"/>
         <w:shd w:val="clear" w:color="auto" w:fill="FFFFFF"/>
         <w:rPr>
           <w:rFonts w:ascii="Menlo" w:hAnsi="Menlo" w:cs="Menlo"/>
@@ -13262,7 +13173,7 @@
           <w:sz w:val="20"/>
           <w:szCs w:val="20"/>
         </w:rPr>
-        <w:t>d ???</w:t>
+        <w:t xml:space="preserve">d </w:t>
       </w:r>
       <w:r>
         <w:rPr>
@@ -13270,7 +13181,7 @@
           <w:sz w:val="20"/>
           <w:szCs w:val="20"/>
         </w:rPr>
-        <w:t>:</w:t>
+        <w:t>16</w:t>
       </w:r>
       <w:r>
         <w:rPr>
@@ -13278,7 +13189,7 @@
           <w:sz w:val="20"/>
           <w:szCs w:val="20"/>
         </w:rPr>
-        <w:t xml:space="preserve"> Procedura pro vytvoření</w:t>
+        <w:t>:</w:t>
       </w:r>
       <w:r>
         <w:rPr>
@@ -13286,7 +13197,7 @@
           <w:sz w:val="20"/>
           <w:szCs w:val="20"/>
         </w:rPr>
-        <w:t xml:space="preserve"> nebo úpravu</w:t>
+        <w:t xml:space="preserve"> Procedura pro vytvoření</w:t>
       </w:r>
       <w:r>
         <w:rPr>
@@ -13294,6 +13205,14 @@
           <w:sz w:val="20"/>
           <w:szCs w:val="20"/>
         </w:rPr>
+        <w:t xml:space="preserve"> nebo úpravu</w:t>
+      </w:r>
+      <w:r>
+        <w:rPr>
+          <w:i/>
+          <w:sz w:val="20"/>
+          <w:szCs w:val="20"/>
+        </w:rPr>
         <w:t xml:space="preserve"> a validaci způsobu výuky.</w:t>
       </w:r>
     </w:p>
@@ -13310,7 +13229,7 @@
     </w:p>
     <w:p>
       <w:pPr>
-        <w:pStyle w:val="HTMLPreformatted"/>
+        <w:pStyle w:val="FormtovanvHTML"/>
         <w:shd w:val="clear" w:color="auto" w:fill="FFFFFF"/>
         <w:rPr>
           <w:rFonts w:ascii="Menlo" w:hAnsi="Menlo" w:cs="Menlo"/>
@@ -14273,7 +14192,7 @@
     </w:p>
     <w:p>
       <w:pPr>
-        <w:pStyle w:val="HTMLPreformatted"/>
+        <w:pStyle w:val="FormtovanvHTML"/>
         <w:shd w:val="clear" w:color="auto" w:fill="FFFFFF"/>
         <w:rPr>
           <w:rFonts w:ascii="Menlo" w:hAnsi="Menlo" w:cs="Menlo"/>
@@ -14307,7 +14226,7 @@
           <w:sz w:val="20"/>
           <w:szCs w:val="20"/>
         </w:rPr>
-        <w:t>d ???</w:t>
+        <w:t>d</w:t>
       </w:r>
       <w:r>
         <w:rPr>
@@ -14315,7 +14234,7 @@
           <w:sz w:val="20"/>
           <w:szCs w:val="20"/>
         </w:rPr>
-        <w:t>:</w:t>
+        <w:t xml:space="preserve"> 17</w:t>
       </w:r>
       <w:r>
         <w:rPr>
@@ -14323,7 +14242,7 @@
           <w:sz w:val="20"/>
           <w:szCs w:val="20"/>
         </w:rPr>
-        <w:t xml:space="preserve"> </w:t>
+        <w:t>:</w:t>
       </w:r>
       <w:r>
         <w:rPr>
@@ -14331,7 +14250,7 @@
           <w:sz w:val="20"/>
           <w:szCs w:val="20"/>
         </w:rPr>
-        <w:t>Tělo b</w:t>
+        <w:t xml:space="preserve"> </w:t>
       </w:r>
       <w:r>
         <w:rPr>
@@ -14339,7 +14258,7 @@
           <w:sz w:val="20"/>
           <w:szCs w:val="20"/>
         </w:rPr>
-        <w:t>alíčku</w:t>
+        <w:t>Tělo b</w:t>
       </w:r>
       <w:r>
         <w:rPr>
@@ -14347,12 +14266,20 @@
           <w:sz w:val="20"/>
           <w:szCs w:val="20"/>
         </w:rPr>
+        <w:t>alíčku</w:t>
+      </w:r>
+      <w:r>
+        <w:rPr>
+          <w:i/>
+          <w:sz w:val="20"/>
+          <w:szCs w:val="20"/>
+        </w:rPr>
         <w:t xml:space="preserve"> s procedurami pro import dat.</w:t>
       </w:r>
     </w:p>
     <w:p>
       <w:pPr>
-        <w:pStyle w:val="HTMLPreformatted"/>
+        <w:pStyle w:val="FormtovanvHTML"/>
         <w:shd w:val="clear" w:color="auto" w:fill="FFFFFF"/>
         <w:rPr>
           <w:rFonts w:ascii="Menlo" w:hAnsi="Menlo" w:cs="Menlo"/>
@@ -14364,21 +14291,22 @@
     </w:p>
     <w:p>
       <w:pPr>
-        <w:pStyle w:val="Heading2"/>
+        <w:pStyle w:val="Nadpis2"/>
         <w:numPr>
           <w:ilvl w:val="0"/>
           <w:numId w:val="0"/>
         </w:numPr>
         <w:ind w:left="576" w:hanging="576"/>
       </w:pPr>
+      <w:bookmarkStart w:id="19" w:name="_Toc532900469"/>
       <w:r>
         <w:t>Spouště</w:t>
       </w:r>
-      <w:bookmarkEnd w:id="20"/>
-    </w:p>
-    <w:p>
-      <w:pPr>
-        <w:pStyle w:val="HTMLPreformatted"/>
+      <w:bookmarkEnd w:id="19"/>
+    </w:p>
+    <w:p>
+      <w:pPr>
+        <w:pStyle w:val="FormtovanvHTML"/>
         <w:shd w:val="clear" w:color="auto" w:fill="FFFFFF"/>
         <w:rPr>
           <w:rFonts w:ascii="Menlo" w:hAnsi="Menlo" w:cs="Menlo"/>
@@ -14387,7 +14315,6 @@
           <w:szCs w:val="18"/>
         </w:rPr>
       </w:pPr>
-      <w:bookmarkStart w:id="21" w:name="_Toc439267774"/>
       <w:r>
         <w:rPr>
           <w:rFonts w:ascii="Menlo" w:hAnsi="Menlo" w:cs="Menlo"/>
@@ -14613,7 +14540,7 @@
           <w:sz w:val="20"/>
           <w:szCs w:val="20"/>
         </w:rPr>
-        <w:t>d ???</w:t>
+        <w:t xml:space="preserve">d </w:t>
       </w:r>
       <w:r>
         <w:rPr>
@@ -14621,7 +14548,7 @@
           <w:sz w:val="20"/>
           <w:szCs w:val="20"/>
         </w:rPr>
-        <w:t>:</w:t>
+        <w:t>18:</w:t>
       </w:r>
       <w:r>
         <w:rPr>
@@ -14634,7 +14561,7 @@
     </w:p>
     <w:p>
       <w:pPr>
-        <w:pStyle w:val="HTMLPreformatted"/>
+        <w:pStyle w:val="FormtovanvHTML"/>
         <w:shd w:val="clear" w:color="auto" w:fill="FFFFFF"/>
         <w:rPr>
           <w:rFonts w:ascii="Menlo" w:hAnsi="Menlo" w:cs="Menlo"/>
@@ -14917,7 +14844,7 @@
     </w:p>
     <w:p>
       <w:pPr>
-        <w:pStyle w:val="HTMLPreformatted"/>
+        <w:pStyle w:val="FormtovanvHTML"/>
         <w:shd w:val="clear" w:color="auto" w:fill="FFFFFF"/>
         <w:rPr>
           <w:rFonts w:ascii="Menlo" w:hAnsi="Menlo" w:cs="Menlo"/>
@@ -14951,7 +14878,7 @@
           <w:sz w:val="20"/>
           <w:szCs w:val="20"/>
         </w:rPr>
-        <w:t>d ???</w:t>
+        <w:t xml:space="preserve">d </w:t>
       </w:r>
       <w:r>
         <w:rPr>
@@ -14959,7 +14886,7 @@
           <w:sz w:val="20"/>
           <w:szCs w:val="20"/>
         </w:rPr>
-        <w:t>:</w:t>
+        <w:t>19:</w:t>
       </w:r>
       <w:r>
         <w:rPr>
@@ -14980,17 +14907,18 @@
     </w:p>
     <w:p>
       <w:pPr>
-        <w:pStyle w:val="Heading2"/>
+        <w:pStyle w:val="Nadpis2"/>
         <w:numPr>
           <w:ilvl w:val="0"/>
           <w:numId w:val="0"/>
         </w:numPr>
         <w:ind w:left="576" w:hanging="576"/>
       </w:pPr>
+      <w:bookmarkStart w:id="20" w:name="_Toc532900470"/>
       <w:r>
         <w:t>Indexy</w:t>
       </w:r>
-      <w:bookmarkEnd w:id="21"/>
+      <w:bookmarkEnd w:id="20"/>
     </w:p>
     <w:p>
       <w:pPr>
@@ -15002,19 +14930,19 @@
     </w:p>
     <w:p>
       <w:pPr>
-        <w:pStyle w:val="Heading2"/>
+        <w:pStyle w:val="Nadpis2"/>
         <w:numPr>
           <w:ilvl w:val="0"/>
           <w:numId w:val="0"/>
         </w:numPr>
         <w:ind w:left="576" w:hanging="576"/>
       </w:pPr>
-      <w:bookmarkStart w:id="22" w:name="_Toc439267775"/>
+      <w:bookmarkStart w:id="21" w:name="_Toc532900471"/>
       <w:r>
         <w:lastRenderedPageBreak/>
         <w:t>Sekvence</w:t>
       </w:r>
-      <w:bookmarkEnd w:id="22"/>
+      <w:bookmarkEnd w:id="21"/>
     </w:p>
     <w:p>
       <w:pPr>
@@ -15026,7 +14954,7 @@
     </w:p>
     <w:p>
       <w:pPr>
-        <w:pStyle w:val="HTMLPreformatted"/>
+        <w:pStyle w:val="FormtovanvHTML"/>
         <w:shd w:val="clear" w:color="auto" w:fill="FFFFFF"/>
         <w:rPr>
           <w:rFonts w:ascii="Menlo" w:hAnsi="Menlo" w:cs="Menlo"/>
@@ -15125,7 +15053,7 @@
     </w:p>
     <w:p>
       <w:pPr>
-        <w:pStyle w:val="HTMLPreformatted"/>
+        <w:pStyle w:val="FormtovanvHTML"/>
         <w:shd w:val="clear" w:color="auto" w:fill="FFFFFF"/>
         <w:rPr>
           <w:rFonts w:ascii="Menlo" w:hAnsi="Menlo" w:cs="Menlo"/>
@@ -15159,7 +15087,7 @@
           <w:sz w:val="20"/>
           <w:szCs w:val="20"/>
         </w:rPr>
-        <w:t>d ???</w:t>
+        <w:t xml:space="preserve">d </w:t>
       </w:r>
       <w:r>
         <w:rPr>
@@ -15167,7 +15095,7 @@
           <w:sz w:val="20"/>
           <w:szCs w:val="20"/>
         </w:rPr>
-        <w:t>:</w:t>
+        <w:t>20:</w:t>
       </w:r>
       <w:r>
         <w:rPr>
@@ -15180,22 +15108,22 @@
     </w:p>
     <w:p>
       <w:pPr>
-        <w:pStyle w:val="Heading2"/>
+        <w:pStyle w:val="Nadpis2"/>
         <w:numPr>
           <w:ilvl w:val="0"/>
           <w:numId w:val="0"/>
         </w:numPr>
         <w:ind w:left="576" w:hanging="576"/>
       </w:pPr>
-      <w:bookmarkStart w:id="23" w:name="_Toc439267776"/>
+      <w:bookmarkStart w:id="22" w:name="_Toc532900472"/>
       <w:r>
         <w:t>Systémový katalog</w:t>
       </w:r>
-      <w:bookmarkEnd w:id="23"/>
+      <w:bookmarkEnd w:id="22"/>
     </w:p>
     <w:tbl>
       <w:tblPr>
-        <w:tblStyle w:val="TableGrid"/>
+        <w:tblStyle w:val="Mkatabulky"/>
         <w:tblW w:w="0" w:type="auto"/>
         <w:jc w:val="center"/>
         <w:tblLook w:val="04A0" w:firstRow="1" w:lastRow="0" w:firstColumn="1" w:lastColumn="0" w:noHBand="0" w:noVBand="1"/>
@@ -15844,33 +15772,33 @@
     </w:p>
     <w:p>
       <w:pPr>
-        <w:pStyle w:val="Heading1"/>
+        <w:pStyle w:val="Nadpis1"/>
         <w:numPr>
           <w:ilvl w:val="0"/>
           <w:numId w:val="0"/>
         </w:numPr>
         <w:ind w:left="432" w:hanging="432"/>
       </w:pPr>
-      <w:bookmarkStart w:id="24" w:name="_Toc439267777"/>
+      <w:bookmarkStart w:id="23" w:name="_Toc532900473"/>
       <w:r>
         <w:t>Aplikace</w:t>
       </w:r>
-      <w:bookmarkEnd w:id="24"/>
-    </w:p>
-    <w:p>
-      <w:pPr>
-        <w:pStyle w:val="Heading2"/>
+      <w:bookmarkEnd w:id="23"/>
+    </w:p>
+    <w:p>
+      <w:pPr>
+        <w:pStyle w:val="Nadpis2"/>
         <w:numPr>
           <w:ilvl w:val="0"/>
           <w:numId w:val="0"/>
         </w:numPr>
         <w:ind w:left="576" w:hanging="576"/>
       </w:pPr>
-      <w:bookmarkStart w:id="25" w:name="_Toc439267778"/>
+      <w:bookmarkStart w:id="24" w:name="_Toc532900474"/>
       <w:r>
         <w:t>Použité prostředí</w:t>
       </w:r>
-      <w:bookmarkEnd w:id="25"/>
+      <w:bookmarkEnd w:id="24"/>
     </w:p>
     <w:p>
       <w:pPr>
@@ -16110,19 +16038,19 @@
     </w:p>
     <w:p>
       <w:pPr>
-        <w:pStyle w:val="Heading2"/>
+        <w:pStyle w:val="Nadpis2"/>
         <w:numPr>
           <w:ilvl w:val="0"/>
           <w:numId w:val="0"/>
         </w:numPr>
         <w:ind w:left="576" w:hanging="576"/>
       </w:pPr>
-      <w:bookmarkStart w:id="26" w:name="_Toc439267779"/>
+      <w:bookmarkStart w:id="25" w:name="_Toc532900475"/>
       <w:r>
         <w:lastRenderedPageBreak/>
         <w:t>Řízení uživatelských účtů</w:t>
       </w:r>
-      <w:bookmarkEnd w:id="26"/>
+      <w:bookmarkEnd w:id="25"/>
     </w:p>
     <w:p>
       <w:pPr>
@@ -16278,18 +16206,18 @@
     </w:p>
     <w:p>
       <w:pPr>
-        <w:pStyle w:val="Heading2"/>
+        <w:pStyle w:val="Nadpis2"/>
         <w:numPr>
           <w:ilvl w:val="0"/>
           <w:numId w:val="0"/>
         </w:numPr>
         <w:ind w:left="576" w:hanging="576"/>
       </w:pPr>
-      <w:bookmarkStart w:id="27" w:name="_Toc439267780"/>
+      <w:bookmarkStart w:id="26" w:name="_Toc532900476"/>
       <w:r>
         <w:t>Moduly</w:t>
       </w:r>
-      <w:bookmarkEnd w:id="27"/>
+      <w:bookmarkEnd w:id="26"/>
     </w:p>
     <w:p>
       <w:pPr>
@@ -16303,7 +16231,7 @@
       <w:r>
         <w:rPr>
           <w:noProof/>
-          <w:lang w:val="en-GB" w:eastAsia="en-GB"/>
+          <w:lang w:eastAsia="cs-CZ"/>
         </w:rPr>
         <w:drawing>
           <wp:inline distT="0" distB="0" distL="0" distR="0" wp14:anchorId="17B1A5ED" wp14:editId="3D6F36D3">
@@ -16382,7 +16310,7 @@
           <w:noProof/>
           <w:sz w:val="20"/>
           <w:szCs w:val="20"/>
-          <w:lang w:val="en-GB" w:eastAsia="en-GB"/>
+          <w:lang w:eastAsia="cs-CZ"/>
         </w:rPr>
         <w:drawing>
           <wp:inline distT="0" distB="0" distL="0" distR="0" wp14:anchorId="5B1038E6" wp14:editId="2AA6737A">
@@ -16451,7 +16379,7 @@
           <w:noProof/>
           <w:sz w:val="20"/>
           <w:szCs w:val="20"/>
-          <w:lang w:val="en-GB" w:eastAsia="en-GB"/>
+          <w:lang w:eastAsia="cs-CZ"/>
         </w:rPr>
         <w:lastRenderedPageBreak/>
         <w:drawing>
@@ -16521,7 +16449,7 @@
           <w:noProof/>
           <w:sz w:val="20"/>
           <w:szCs w:val="20"/>
-          <w:lang w:val="en-GB" w:eastAsia="en-GB"/>
+          <w:lang w:eastAsia="cs-CZ"/>
         </w:rPr>
         <w:drawing>
           <wp:inline distT="0" distB="0" distL="0" distR="0" wp14:anchorId="42C784D4" wp14:editId="26174995">
@@ -16606,7 +16534,7 @@
           <w:noProof/>
           <w:sz w:val="20"/>
           <w:szCs w:val="20"/>
-          <w:lang w:val="en-GB" w:eastAsia="en-GB"/>
+          <w:lang w:eastAsia="cs-CZ"/>
         </w:rPr>
         <w:drawing>
           <wp:inline distT="0" distB="0" distL="0" distR="0" wp14:anchorId="4BD3793F" wp14:editId="388D5258">
@@ -16699,7 +16627,7 @@
           <w:noProof/>
           <w:sz w:val="20"/>
           <w:szCs w:val="20"/>
-          <w:lang w:val="en-GB" w:eastAsia="en-GB"/>
+          <w:lang w:eastAsia="cs-CZ"/>
         </w:rPr>
         <w:lastRenderedPageBreak/>
         <w:drawing>
@@ -16819,7 +16747,7 @@
       <w:r>
         <w:rPr>
           <w:noProof/>
-          <w:lang w:val="en-GB" w:eastAsia="en-GB"/>
+          <w:lang w:eastAsia="cs-CZ"/>
         </w:rPr>
         <w:lastRenderedPageBreak/>
         <w:drawing>
@@ -16904,7 +16832,7 @@
       <w:r>
         <w:rPr>
           <w:noProof/>
-          <w:lang w:val="en-GB" w:eastAsia="en-GB"/>
+          <w:lang w:eastAsia="cs-CZ"/>
         </w:rPr>
         <w:drawing>
           <wp:inline distT="0" distB="0" distL="0" distR="0" wp14:anchorId="25720AE4" wp14:editId="6FF29FD4">
@@ -16996,7 +16924,7 @@
       <w:r>
         <w:rPr>
           <w:noProof/>
-          <w:lang w:val="en-GB" w:eastAsia="en-GB"/>
+          <w:lang w:eastAsia="cs-CZ"/>
         </w:rPr>
         <w:drawing>
           <wp:inline distT="0" distB="0" distL="0" distR="0" wp14:anchorId="17DBD9D1" wp14:editId="484C6097">
@@ -17063,18 +16991,18 @@
     </w:p>
     <w:p>
       <w:pPr>
-        <w:pStyle w:val="Heading2"/>
+        <w:pStyle w:val="Nadpis2"/>
         <w:numPr>
           <w:ilvl w:val="0"/>
           <w:numId w:val="0"/>
         </w:numPr>
         <w:ind w:left="576" w:hanging="576"/>
       </w:pPr>
-      <w:bookmarkStart w:id="28" w:name="_Toc439267782"/>
+      <w:bookmarkStart w:id="27" w:name="_Toc532900477"/>
       <w:r>
         <w:t>Orientace ve zdrojovém kódu</w:t>
       </w:r>
-      <w:bookmarkEnd w:id="28"/>
+      <w:bookmarkEnd w:id="27"/>
     </w:p>
     <w:p>
       <w:pPr>
@@ -18519,7 +18447,7 @@
     </w:p>
     <w:p>
       <w:pPr>
-        <w:pStyle w:val="HTMLPreformatted"/>
+        <w:pStyle w:val="FormtovanvHTML"/>
         <w:rPr>
           <w:rFonts w:ascii="Menlo" w:hAnsi="Menlo" w:cs="Menlo"/>
           <w:color w:val="000000"/>
@@ -18618,7 +18546,7 @@
     </w:p>
     <w:p>
       <w:pPr>
-        <w:pStyle w:val="HTMLPreformatted"/>
+        <w:pStyle w:val="FormtovanvHTML"/>
         <w:rPr>
           <w:rFonts w:ascii="Menlo" w:hAnsi="Menlo" w:cs="Menlo"/>
           <w:color w:val="000000"/>
@@ -18741,7 +18669,7 @@
     </w:p>
     <w:p>
       <w:pPr>
-        <w:pStyle w:val="HTMLPreformatted"/>
+        <w:pStyle w:val="FormtovanvHTML"/>
         <w:rPr>
           <w:rFonts w:ascii="Menlo" w:hAnsi="Menlo" w:cs="Menlo"/>
           <w:color w:val="000000"/>
@@ -18853,7 +18781,7 @@
     </w:p>
     <w:p>
       <w:pPr>
-        <w:pStyle w:val="HTMLPreformatted"/>
+        <w:pStyle w:val="FormtovanvHTML"/>
         <w:rPr>
           <w:rFonts w:ascii="Menlo" w:hAnsi="Menlo" w:cs="Menlo"/>
           <w:color w:val="000000"/>
@@ -18976,7 +18904,7 @@
     </w:p>
     <w:p>
       <w:pPr>
-        <w:pStyle w:val="HTMLPreformatted"/>
+        <w:pStyle w:val="FormtovanvHTML"/>
         <w:rPr>
           <w:rFonts w:ascii="Menlo" w:hAnsi="Menlo" w:cs="Menlo"/>
           <w:color w:val="000000"/>
@@ -19099,7 +19027,7 @@
     </w:p>
     <w:p>
       <w:pPr>
-        <w:pStyle w:val="HTMLPreformatted"/>
+        <w:pStyle w:val="FormtovanvHTML"/>
         <w:rPr>
           <w:rFonts w:ascii="Menlo" w:hAnsi="Menlo" w:cs="Menlo"/>
           <w:color w:val="000000"/>
@@ -19211,7 +19139,7 @@
     </w:p>
     <w:p>
       <w:pPr>
-        <w:pStyle w:val="HTMLPreformatted"/>
+        <w:pStyle w:val="FormtovanvHTML"/>
         <w:rPr>
           <w:rFonts w:ascii="Menlo" w:hAnsi="Menlo" w:cs="Menlo"/>
           <w:color w:val="000000"/>
@@ -19335,7 +19263,7 @@
     </w:p>
     <w:p>
       <w:pPr>
-        <w:pStyle w:val="HTMLPreformatted"/>
+        <w:pStyle w:val="FormtovanvHTML"/>
         <w:rPr>
           <w:rFonts w:ascii="Menlo" w:hAnsi="Menlo" w:cs="Menlo"/>
           <w:color w:val="000000"/>
@@ -19379,7 +19307,7 @@
     </w:p>
     <w:p>
       <w:pPr>
-        <w:pStyle w:val="HTMLPreformatted"/>
+        <w:pStyle w:val="FormtovanvHTML"/>
         <w:rPr>
           <w:rFonts w:ascii="Menlo" w:hAnsi="Menlo" w:cs="Menlo"/>
           <w:color w:val="000000"/>
@@ -19619,13 +19547,13 @@
       <w:pPr>
         <w:pStyle w:val="Nadpis1-bezsla"/>
       </w:pPr>
-      <w:bookmarkStart w:id="29" w:name="_Toc439254177"/>
-      <w:bookmarkStart w:id="30" w:name="_Toc439267783"/>
+      <w:bookmarkStart w:id="28" w:name="_Toc439254177"/>
+      <w:bookmarkStart w:id="29" w:name="_Toc532900478"/>
       <w:r>
         <w:t>Závěr</w:t>
       </w:r>
+      <w:bookmarkEnd w:id="28"/>
       <w:bookmarkEnd w:id="29"/>
-      <w:bookmarkEnd w:id="30"/>
     </w:p>
     <w:p>
       <w:pPr>
@@ -19668,7 +19596,7 @@
           <w:szCs w:val="28"/>
         </w:rPr>
       </w:pPr>
-      <w:bookmarkStart w:id="31" w:name="_Toc258833034"/>
+      <w:bookmarkStart w:id="30" w:name="_Toc258833034"/>
       <w:r>
         <w:rPr>
           <w:rFonts w:ascii="Arial" w:eastAsiaTheme="majorEastAsia" w:hAnsi="Arial" w:cstheme="majorBidi"/>
@@ -19704,7 +19632,7 @@
     </w:p>
     <w:p>
       <w:pPr>
-        <w:pStyle w:val="ListParagraph"/>
+        <w:pStyle w:val="Odstavecseseznamem"/>
         <w:numPr>
           <w:ilvl w:val="0"/>
           <w:numId w:val="28"/>
@@ -19716,7 +19644,7 @@
     </w:p>
     <w:p>
       <w:pPr>
-        <w:pStyle w:val="ListParagraph"/>
+        <w:pStyle w:val="Odstavecseseznamem"/>
         <w:numPr>
           <w:ilvl w:val="0"/>
           <w:numId w:val="28"/>
@@ -19726,39 +19654,11 @@
         <w:t>Zdrojové kódy aplikace, grafika, apod.</w:t>
       </w:r>
       <w:r>
-        <w:t xml:space="preserve"> vše v jednom zabaleném ZIPU!</w:t>
-      </w:r>
-    </w:p>
-    <w:p>
-      <w:pPr>
-        <w:pStyle w:val="ListParagraph"/>
-        <w:numPr>
-          <w:ilvl w:val="0"/>
-          <w:numId w:val="28"/>
-        </w:numPr>
-      </w:pPr>
-      <w:r>
-        <w:t>Samostatně spustitelná aplikace.</w:t>
-      </w:r>
-    </w:p>
-    <w:p>
-      <w:pPr>
-        <w:pStyle w:val="ListParagraph"/>
-        <w:numPr>
-          <w:ilvl w:val="0"/>
-          <w:numId w:val="28"/>
-        </w:numPr>
-      </w:pPr>
-      <w:r>
-        <w:t>O</w:t>
-      </w:r>
-      <w:r>
-        <w:t>statní</w:t>
-      </w:r>
+        <w:t xml:space="preserve"> vše v jednom zabaleném ZIPU.</w:t>
+      </w:r>
+      <w:bookmarkStart w:id="31" w:name="_GoBack"/>
+      <w:bookmarkEnd w:id="30"/>
       <w:bookmarkEnd w:id="31"/>
-      <w:r>
-        <w:t xml:space="preserve"> (libovolné soubory doplňující Vaši tvorbu databázové aplikace či nutné nestandardní doplňky nutné pro spuštění Vaší aplikaci)</w:t>
-      </w:r>
     </w:p>
     <w:sectPr>
       <w:footerReference w:type="default" r:id="rId19"/>
@@ -19807,10 +19707,11 @@
         <w:docPartUnique/>
       </w:docPartObj>
     </w:sdtPr>
+    <w:sdtEndPr/>
     <w:sdtContent>
       <w:p>
         <w:pPr>
-          <w:pStyle w:val="Footer"/>
+          <w:pStyle w:val="Zpat"/>
           <w:jc w:val="center"/>
         </w:pPr>
         <w:r>
@@ -19826,7 +19727,7 @@
           <w:rPr>
             <w:noProof/>
           </w:rPr>
-          <w:t>13</w:t>
+          <w:t>33</w:t>
         </w:r>
         <w:r>
           <w:rPr>
@@ -19839,7 +19740,7 @@
   </w:sdt>
   <w:p>
     <w:pPr>
-      <w:pStyle w:val="Footer"/>
+      <w:pStyle w:val="Zpat"/>
     </w:pPr>
   </w:p>
 </w:ftr>
@@ -20670,7 +20571,7 @@
     <w:lvl w:ilvl="0">
       <w:start w:val="1"/>
       <w:numFmt w:val="decimal"/>
-      <w:pStyle w:val="Heading1"/>
+      <w:pStyle w:val="Nadpis1"/>
       <w:lvlText w:val="%1"/>
       <w:lvlJc w:val="left"/>
       <w:pPr>
@@ -20680,7 +20581,7 @@
     <w:lvl w:ilvl="1">
       <w:start w:val="1"/>
       <w:numFmt w:val="decimal"/>
-      <w:pStyle w:val="Heading2"/>
+      <w:pStyle w:val="Nadpis2"/>
       <w:lvlText w:val="%1.%2"/>
       <w:lvlJc w:val="left"/>
       <w:pPr>
@@ -20690,7 +20591,7 @@
     <w:lvl w:ilvl="2">
       <w:start w:val="1"/>
       <w:numFmt w:val="decimal"/>
-      <w:pStyle w:val="Heading3"/>
+      <w:pStyle w:val="Nadpis3"/>
       <w:lvlText w:val="%1.%2.%3"/>
       <w:lvlJc w:val="left"/>
       <w:pPr>
@@ -20700,7 +20601,7 @@
     <w:lvl w:ilvl="3">
       <w:start w:val="1"/>
       <w:numFmt w:val="decimal"/>
-      <w:pStyle w:val="Heading4"/>
+      <w:pStyle w:val="Nadpis4"/>
       <w:lvlText w:val="%1.%2.%3.%4"/>
       <w:lvlJc w:val="left"/>
       <w:pPr>
@@ -20710,7 +20611,7 @@
     <w:lvl w:ilvl="4">
       <w:start w:val="1"/>
       <w:numFmt w:val="decimal"/>
-      <w:pStyle w:val="Heading5"/>
+      <w:pStyle w:val="Nadpis5"/>
       <w:lvlText w:val="%1.%2.%3.%4.%5"/>
       <w:lvlJc w:val="left"/>
       <w:pPr>
@@ -20720,7 +20621,7 @@
     <w:lvl w:ilvl="5">
       <w:start w:val="1"/>
       <w:numFmt w:val="decimal"/>
-      <w:pStyle w:val="Heading6"/>
+      <w:pStyle w:val="Nadpis6"/>
       <w:lvlText w:val="%1.%2.%3.%4.%5.%6"/>
       <w:lvlJc w:val="left"/>
       <w:pPr>
@@ -20730,7 +20631,7 @@
     <w:lvl w:ilvl="6">
       <w:start w:val="1"/>
       <w:numFmt w:val="decimal"/>
-      <w:pStyle w:val="Heading7"/>
+      <w:pStyle w:val="Nadpis7"/>
       <w:lvlText w:val="%1.%2.%3.%4.%5.%6.%7"/>
       <w:lvlJc w:val="left"/>
       <w:pPr>
@@ -20740,7 +20641,7 @@
     <w:lvl w:ilvl="7">
       <w:start w:val="1"/>
       <w:numFmt w:val="decimal"/>
-      <w:pStyle w:val="Heading8"/>
+      <w:pStyle w:val="Nadpis8"/>
       <w:lvlText w:val="%1.%2.%3.%4.%5.%6.%7.%8"/>
       <w:lvlJc w:val="left"/>
       <w:pPr>
@@ -20750,7 +20651,7 @@
     <w:lvl w:ilvl="8">
       <w:start w:val="1"/>
       <w:numFmt w:val="decimal"/>
-      <w:pStyle w:val="Heading9"/>
+      <w:pStyle w:val="Nadpis9"/>
       <w:lvlText w:val="%1.%2.%3.%4.%5.%6.%7.%8.%9"/>
       <w:lvlJc w:val="left"/>
       <w:pPr>
@@ -22327,7 +22228,7 @@
     <w:lsdException w:name="Mention" w:semiHidden="1" w:unhideWhenUsed="1"/>
     <w:lsdException w:name="Smart Hyperlink" w:semiHidden="1" w:unhideWhenUsed="1"/>
   </w:latentStyles>
-  <w:style w:type="paragraph" w:default="1" w:styleId="Normal">
+  <w:style w:type="paragraph" w:default="1" w:styleId="Normln">
     <w:name w:val="Normal"/>
     <w:qFormat/>
     <w:rsid w:val="00003869"/>
@@ -22337,11 +22238,11 @@
       <w:szCs w:val="24"/>
     </w:rPr>
   </w:style>
-  <w:style w:type="paragraph" w:styleId="Heading1">
+  <w:style w:type="paragraph" w:styleId="Nadpis1">
     <w:name w:val="heading 1"/>
-    <w:basedOn w:val="Normal"/>
-    <w:next w:val="Normal"/>
-    <w:link w:val="Heading1Char"/>
+    <w:basedOn w:val="Normln"/>
+    <w:next w:val="Normln"/>
+    <w:link w:val="Nadpis1Char"/>
     <w:uiPriority w:val="9"/>
     <w:qFormat/>
     <w:rsid w:val="001562EF"/>
@@ -22362,11 +22263,11 @@
       <w:szCs w:val="28"/>
     </w:rPr>
   </w:style>
-  <w:style w:type="paragraph" w:styleId="Heading2">
+  <w:style w:type="paragraph" w:styleId="Nadpis2">
     <w:name w:val="heading 2"/>
-    <w:basedOn w:val="Normal"/>
-    <w:next w:val="Normal"/>
-    <w:link w:val="Heading2Char"/>
+    <w:basedOn w:val="Normln"/>
+    <w:next w:val="Normln"/>
+    <w:link w:val="Nadpis2Char"/>
     <w:uiPriority w:val="9"/>
     <w:unhideWhenUsed/>
     <w:qFormat/>
@@ -22389,11 +22290,11 @@
       <w:szCs w:val="26"/>
     </w:rPr>
   </w:style>
-  <w:style w:type="paragraph" w:styleId="Heading3">
+  <w:style w:type="paragraph" w:styleId="Nadpis3">
     <w:name w:val="heading 3"/>
-    <w:basedOn w:val="Normal"/>
-    <w:next w:val="Normal"/>
-    <w:link w:val="Heading3Char"/>
+    <w:basedOn w:val="Normln"/>
+    <w:next w:val="Normln"/>
+    <w:link w:val="Nadpis3Char"/>
     <w:uiPriority w:val="9"/>
     <w:unhideWhenUsed/>
     <w:qFormat/>
@@ -22415,11 +22316,11 @@
       <w:color w:val="4F81BD" w:themeColor="accent1"/>
     </w:rPr>
   </w:style>
-  <w:style w:type="paragraph" w:styleId="Heading4">
+  <w:style w:type="paragraph" w:styleId="Nadpis4">
     <w:name w:val="heading 4"/>
-    <w:basedOn w:val="Normal"/>
-    <w:next w:val="Normal"/>
-    <w:link w:val="Heading4Char"/>
+    <w:basedOn w:val="Normln"/>
+    <w:next w:val="Normln"/>
+    <w:link w:val="Nadpis4Char"/>
     <w:uiPriority w:val="9"/>
     <w:semiHidden/>
     <w:unhideWhenUsed/>
@@ -22444,11 +22345,11 @@
       <w:color w:val="4F81BD" w:themeColor="accent1"/>
     </w:rPr>
   </w:style>
-  <w:style w:type="paragraph" w:styleId="Heading5">
+  <w:style w:type="paragraph" w:styleId="Nadpis5">
     <w:name w:val="heading 5"/>
-    <w:basedOn w:val="Normal"/>
-    <w:next w:val="Normal"/>
-    <w:link w:val="Heading5Char"/>
+    <w:basedOn w:val="Normln"/>
+    <w:next w:val="Normln"/>
+    <w:link w:val="Nadpis5Char"/>
     <w:uiPriority w:val="9"/>
     <w:semiHidden/>
     <w:unhideWhenUsed/>
@@ -22469,11 +22370,11 @@
       <w:color w:val="243F60" w:themeColor="accent1" w:themeShade="7F"/>
     </w:rPr>
   </w:style>
-  <w:style w:type="paragraph" w:styleId="Heading6">
+  <w:style w:type="paragraph" w:styleId="Nadpis6">
     <w:name w:val="heading 6"/>
-    <w:basedOn w:val="Normal"/>
-    <w:next w:val="Normal"/>
-    <w:link w:val="Heading6Char"/>
+    <w:basedOn w:val="Normln"/>
+    <w:next w:val="Normln"/>
+    <w:link w:val="Nadpis6Char"/>
     <w:uiPriority w:val="9"/>
     <w:semiHidden/>
     <w:unhideWhenUsed/>
@@ -22496,11 +22397,11 @@
       <w:color w:val="243F60" w:themeColor="accent1" w:themeShade="7F"/>
     </w:rPr>
   </w:style>
-  <w:style w:type="paragraph" w:styleId="Heading7">
+  <w:style w:type="paragraph" w:styleId="Nadpis7">
     <w:name w:val="heading 7"/>
-    <w:basedOn w:val="Normal"/>
-    <w:next w:val="Normal"/>
-    <w:link w:val="Heading7Char"/>
+    <w:basedOn w:val="Normln"/>
+    <w:next w:val="Normln"/>
+    <w:link w:val="Nadpis7Char"/>
     <w:uiPriority w:val="9"/>
     <w:semiHidden/>
     <w:unhideWhenUsed/>
@@ -22523,11 +22424,11 @@
       <w:color w:val="404040" w:themeColor="text1" w:themeTint="BF"/>
     </w:rPr>
   </w:style>
-  <w:style w:type="paragraph" w:styleId="Heading8">
+  <w:style w:type="paragraph" w:styleId="Nadpis8">
     <w:name w:val="heading 8"/>
-    <w:basedOn w:val="Normal"/>
-    <w:next w:val="Normal"/>
-    <w:link w:val="Heading8Char"/>
+    <w:basedOn w:val="Normln"/>
+    <w:next w:val="Normln"/>
+    <w:link w:val="Nadpis8Char"/>
     <w:uiPriority w:val="9"/>
     <w:semiHidden/>
     <w:unhideWhenUsed/>
@@ -22550,11 +22451,11 @@
       <w:szCs w:val="20"/>
     </w:rPr>
   </w:style>
-  <w:style w:type="paragraph" w:styleId="Heading9">
+  <w:style w:type="paragraph" w:styleId="Nadpis9">
     <w:name w:val="heading 9"/>
-    <w:basedOn w:val="Normal"/>
-    <w:next w:val="Normal"/>
-    <w:link w:val="Heading9Char"/>
+    <w:basedOn w:val="Normln"/>
+    <w:next w:val="Normln"/>
+    <w:link w:val="Nadpis9Char"/>
     <w:uiPriority w:val="9"/>
     <w:semiHidden/>
     <w:unhideWhenUsed/>
@@ -22579,13 +22480,13 @@
       <w:szCs w:val="20"/>
     </w:rPr>
   </w:style>
-  <w:style w:type="character" w:default="1" w:styleId="DefaultParagraphFont">
+  <w:style w:type="character" w:default="1" w:styleId="Standardnpsmoodstavce">
     <w:name w:val="Default Paragraph Font"/>
     <w:uiPriority w:val="1"/>
     <w:semiHidden/>
     <w:unhideWhenUsed/>
   </w:style>
-  <w:style w:type="table" w:default="1" w:styleId="TableNormal">
+  <w:style w:type="table" w:default="1" w:styleId="Normlntabulka">
     <w:name w:val="Normal Table"/>
     <w:uiPriority w:val="99"/>
     <w:semiHidden/>
@@ -22600,16 +22501,16 @@
       </w:tblCellMar>
     </w:tblPr>
   </w:style>
-  <w:style w:type="numbering" w:default="1" w:styleId="NoList">
+  <w:style w:type="numbering" w:default="1" w:styleId="Bezseznamu">
     <w:name w:val="No List"/>
     <w:uiPriority w:val="99"/>
     <w:semiHidden/>
     <w:unhideWhenUsed/>
   </w:style>
-  <w:style w:type="character" w:customStyle="1" w:styleId="Heading1Char">
-    <w:name w:val="Heading 1 Char"/>
-    <w:basedOn w:val="DefaultParagraphFont"/>
-    <w:link w:val="Heading1"/>
+  <w:style w:type="character" w:customStyle="1" w:styleId="Nadpis1Char">
+    <w:name w:val="Nadpis 1 Char"/>
+    <w:basedOn w:val="Standardnpsmoodstavce"/>
+    <w:link w:val="Nadpis1"/>
     <w:uiPriority w:val="9"/>
     <w:rsid w:val="001562EF"/>
     <w:rPr>
@@ -22620,9 +22521,9 @@
       <w:szCs w:val="28"/>
     </w:rPr>
   </w:style>
-  <w:style w:type="character" w:styleId="BookTitle">
+  <w:style w:type="character" w:styleId="Nzevknihy">
     <w:name w:val="Book Title"/>
-    <w:basedOn w:val="DefaultParagraphFont"/>
+    <w:basedOn w:val="Standardnpsmoodstavce"/>
     <w:uiPriority w:val="33"/>
     <w:qFormat/>
     <w:rsid w:val="00003869"/>
@@ -22633,10 +22534,10 @@
       <w:sz w:val="28"/>
     </w:rPr>
   </w:style>
-  <w:style w:type="paragraph" w:styleId="BalloonText">
+  <w:style w:type="paragraph" w:styleId="Textbubliny">
     <w:name w:val="Balloon Text"/>
-    <w:basedOn w:val="Normal"/>
-    <w:link w:val="BalloonTextChar"/>
+    <w:basedOn w:val="Normln"/>
+    <w:link w:val="TextbublinyChar"/>
     <w:uiPriority w:val="99"/>
     <w:semiHidden/>
     <w:unhideWhenUsed/>
@@ -22650,10 +22551,10 @@
       <w:szCs w:val="16"/>
     </w:rPr>
   </w:style>
-  <w:style w:type="character" w:customStyle="1" w:styleId="BalloonTextChar">
-    <w:name w:val="Balloon Text Char"/>
-    <w:basedOn w:val="DefaultParagraphFont"/>
-    <w:link w:val="BalloonText"/>
+  <w:style w:type="character" w:customStyle="1" w:styleId="TextbublinyChar">
+    <w:name w:val="Text bubliny Char"/>
+    <w:basedOn w:val="Standardnpsmoodstavce"/>
+    <w:link w:val="Textbubliny"/>
     <w:uiPriority w:val="99"/>
     <w:semiHidden/>
     <w:rsid w:val="00003869"/>
@@ -22663,9 +22564,9 @@
       <w:szCs w:val="16"/>
     </w:rPr>
   </w:style>
-  <w:style w:type="character" w:styleId="Strong">
+  <w:style w:type="character" w:styleId="Siln">
     <w:name w:val="Strong"/>
-    <w:basedOn w:val="DefaultParagraphFont"/>
+    <w:basedOn w:val="Standardnpsmoodstavce"/>
     <w:uiPriority w:val="22"/>
     <w:qFormat/>
     <w:rsid w:val="00003869"/>
@@ -22676,16 +22577,16 @@
   </w:style>
   <w:style w:type="paragraph" w:customStyle="1" w:styleId="Odstavec">
     <w:name w:val="Odstavec"/>
-    <w:basedOn w:val="Normal"/>
+    <w:basedOn w:val="Normln"/>
     <w:qFormat/>
     <w:rsid w:val="004E5113"/>
     <w:pPr>
       <w:jc w:val="both"/>
     </w:pPr>
   </w:style>
-  <w:style w:type="character" w:styleId="Hyperlink">
+  <w:style w:type="character" w:styleId="Hypertextovodkaz">
     <w:name w:val="Hyperlink"/>
-    <w:basedOn w:val="DefaultParagraphFont"/>
+    <w:basedOn w:val="Standardnpsmoodstavce"/>
     <w:uiPriority w:val="99"/>
     <w:unhideWhenUsed/>
     <w:rsid w:val="001562EF"/>
@@ -22694,10 +22595,10 @@
       <w:u w:val="single"/>
     </w:rPr>
   </w:style>
-  <w:style w:type="paragraph" w:styleId="TOC2">
+  <w:style w:type="paragraph" w:styleId="Obsah2">
     <w:name w:val="toc 2"/>
-    <w:basedOn w:val="Normal"/>
-    <w:next w:val="Normal"/>
+    <w:basedOn w:val="Normln"/>
+    <w:next w:val="Normln"/>
     <w:autoRedefine/>
     <w:uiPriority w:val="39"/>
     <w:unhideWhenUsed/>
@@ -22712,10 +22613,10 @@
       <w:ind w:left="238"/>
     </w:pPr>
   </w:style>
-  <w:style w:type="paragraph" w:styleId="TOC3">
+  <w:style w:type="paragraph" w:styleId="Obsah3">
     <w:name w:val="toc 3"/>
-    <w:basedOn w:val="Normal"/>
-    <w:next w:val="Normal"/>
+    <w:basedOn w:val="Normln"/>
+    <w:next w:val="Normln"/>
     <w:autoRedefine/>
     <w:uiPriority w:val="39"/>
     <w:semiHidden/>
@@ -22727,10 +22628,10 @@
       <w:ind w:left="482"/>
     </w:pPr>
   </w:style>
-  <w:style w:type="paragraph" w:styleId="TOC1">
+  <w:style w:type="paragraph" w:styleId="Obsah1">
     <w:name w:val="toc 1"/>
-    <w:basedOn w:val="Normal"/>
-    <w:next w:val="Normal"/>
+    <w:basedOn w:val="Normln"/>
+    <w:next w:val="Normln"/>
     <w:autoRedefine/>
     <w:uiPriority w:val="39"/>
     <w:unhideWhenUsed/>
@@ -22747,10 +22648,10 @@
       <w:b/>
     </w:rPr>
   </w:style>
-  <w:style w:type="character" w:customStyle="1" w:styleId="Heading2Char">
-    <w:name w:val="Heading 2 Char"/>
-    <w:basedOn w:val="DefaultParagraphFont"/>
-    <w:link w:val="Heading2"/>
+  <w:style w:type="character" w:customStyle="1" w:styleId="Nadpis2Char">
+    <w:name w:val="Nadpis 2 Char"/>
+    <w:basedOn w:val="Standardnpsmoodstavce"/>
+    <w:link w:val="Nadpis2"/>
     <w:uiPriority w:val="9"/>
     <w:rsid w:val="001562EF"/>
     <w:rPr>
@@ -22761,11 +22662,11 @@
       <w:szCs w:val="26"/>
     </w:rPr>
   </w:style>
-  <w:style w:type="paragraph" w:styleId="Subtitle">
+  <w:style w:type="paragraph" w:styleId="Podtitul">
     <w:name w:val="Subtitle"/>
-    <w:basedOn w:val="Normal"/>
-    <w:next w:val="Normal"/>
-    <w:link w:val="SubtitleChar"/>
+    <w:basedOn w:val="Normln"/>
+    <w:next w:val="Normln"/>
+    <w:link w:val="PodtitulChar"/>
     <w:uiPriority w:val="11"/>
     <w:qFormat/>
     <w:rsid w:val="001562EF"/>
@@ -22781,10 +22682,10 @@
       <w:spacing w:val="15"/>
     </w:rPr>
   </w:style>
-  <w:style w:type="character" w:customStyle="1" w:styleId="SubtitleChar">
-    <w:name w:val="Subtitle Char"/>
-    <w:basedOn w:val="DefaultParagraphFont"/>
-    <w:link w:val="Subtitle"/>
+  <w:style w:type="character" w:customStyle="1" w:styleId="PodtitulChar">
+    <w:name w:val="Podtitul Char"/>
+    <w:basedOn w:val="Standardnpsmoodstavce"/>
+    <w:link w:val="Podtitul"/>
     <w:uiPriority w:val="11"/>
     <w:rsid w:val="001562EF"/>
     <w:rPr>
@@ -22796,10 +22697,10 @@
       <w:szCs w:val="24"/>
     </w:rPr>
   </w:style>
-  <w:style w:type="paragraph" w:styleId="Caption">
+  <w:style w:type="paragraph" w:styleId="Titulek">
     <w:name w:val="caption"/>
-    <w:basedOn w:val="Normal"/>
-    <w:next w:val="Normal"/>
+    <w:basedOn w:val="Normln"/>
+    <w:next w:val="Normln"/>
     <w:uiPriority w:val="35"/>
     <w:unhideWhenUsed/>
     <w:qFormat/>
@@ -22814,9 +22715,9 @@
       <w:szCs w:val="18"/>
     </w:rPr>
   </w:style>
-  <w:style w:type="table" w:styleId="TableGrid">
+  <w:style w:type="table" w:styleId="Mkatabulky">
     <w:name w:val="Table Grid"/>
-    <w:basedOn w:val="TableNormal"/>
+    <w:basedOn w:val="Normlntabulka"/>
     <w:uiPriority w:val="59"/>
     <w:rsid w:val="00214D9E"/>
     <w:pPr>
@@ -22842,7 +22743,7 @@
   </w:style>
   <w:style w:type="paragraph" w:customStyle="1" w:styleId="Texttabulky">
     <w:name w:val="Text tabulky"/>
-    <w:basedOn w:val="Normal"/>
+    <w:basedOn w:val="Normln"/>
     <w:qFormat/>
     <w:rsid w:val="00214D9E"/>
     <w:pPr>
@@ -22853,9 +22754,9 @@
       <w:szCs w:val="22"/>
     </w:rPr>
   </w:style>
-  <w:style w:type="paragraph" w:styleId="ListParagraph">
+  <w:style w:type="paragraph" w:styleId="Odstavecseseznamem">
     <w:name w:val="List Paragraph"/>
-    <w:basedOn w:val="Normal"/>
+    <w:basedOn w:val="Normln"/>
     <w:uiPriority w:val="34"/>
     <w:qFormat/>
     <w:rsid w:val="00214D9E"/>
@@ -22864,10 +22765,10 @@
       <w:contextualSpacing/>
     </w:pPr>
   </w:style>
-  <w:style w:type="paragraph" w:styleId="FootnoteText">
+  <w:style w:type="paragraph" w:styleId="Textpoznpodarou">
     <w:name w:val="footnote text"/>
-    <w:basedOn w:val="Normal"/>
-    <w:link w:val="FootnoteTextChar"/>
+    <w:basedOn w:val="Normln"/>
+    <w:link w:val="TextpoznpodarouChar"/>
     <w:uiPriority w:val="99"/>
     <w:semiHidden/>
     <w:unhideWhenUsed/>
@@ -22880,10 +22781,10 @@
       <w:szCs w:val="20"/>
     </w:rPr>
   </w:style>
-  <w:style w:type="character" w:customStyle="1" w:styleId="FootnoteTextChar">
-    <w:name w:val="Footnote Text Char"/>
-    <w:basedOn w:val="DefaultParagraphFont"/>
-    <w:link w:val="FootnoteText"/>
+  <w:style w:type="character" w:customStyle="1" w:styleId="TextpoznpodarouChar">
+    <w:name w:val="Text pozn. pod čarou Char"/>
+    <w:basedOn w:val="Standardnpsmoodstavce"/>
+    <w:link w:val="Textpoznpodarou"/>
     <w:uiPriority w:val="99"/>
     <w:semiHidden/>
     <w:rsid w:val="00756B25"/>
@@ -22893,9 +22794,9 @@
       <w:szCs w:val="20"/>
     </w:rPr>
   </w:style>
-  <w:style w:type="character" w:styleId="FootnoteReference">
+  <w:style w:type="character" w:styleId="Znakapoznpodarou">
     <w:name w:val="footnote reference"/>
-    <w:basedOn w:val="DefaultParagraphFont"/>
+    <w:basedOn w:val="Standardnpsmoodstavce"/>
     <w:uiPriority w:val="99"/>
     <w:semiHidden/>
     <w:unhideWhenUsed/>
@@ -22904,10 +22805,10 @@
       <w:vertAlign w:val="superscript"/>
     </w:rPr>
   </w:style>
-  <w:style w:type="paragraph" w:styleId="TOCHeading">
+  <w:style w:type="paragraph" w:styleId="Nadpisobsahu">
     <w:name w:val="TOC Heading"/>
-    <w:basedOn w:val="Heading1"/>
-    <w:next w:val="Normal"/>
+    <w:basedOn w:val="Nadpis1"/>
+    <w:next w:val="Normln"/>
     <w:uiPriority w:val="39"/>
     <w:unhideWhenUsed/>
     <w:qFormat/>
@@ -22923,7 +22824,7 @@
   </w:style>
   <w:style w:type="paragraph" w:customStyle="1" w:styleId="Zdorjovkd">
     <w:name w:val="Zdorjový kód"/>
-    <w:basedOn w:val="Normal"/>
+    <w:basedOn w:val="Normln"/>
     <w:qFormat/>
     <w:rsid w:val="00946442"/>
     <w:pPr>
@@ -22936,7 +22837,7 @@
   </w:style>
   <w:style w:type="paragraph" w:customStyle="1" w:styleId="Titulnstrana">
     <w:name w:val="Titulní strana"/>
-    <w:basedOn w:val="Normal"/>
+    <w:basedOn w:val="Normln"/>
     <w:qFormat/>
     <w:rsid w:val="0006347A"/>
     <w:pPr>
@@ -22948,18 +22849,18 @@
       <w:szCs w:val="38"/>
     </w:rPr>
   </w:style>
-  <w:style w:type="paragraph" w:styleId="Bibliography">
+  <w:style w:type="paragraph" w:styleId="Bibliografie">
     <w:name w:val="Bibliography"/>
-    <w:basedOn w:val="Normal"/>
-    <w:next w:val="Normal"/>
+    <w:basedOn w:val="Normln"/>
+    <w:next w:val="Normln"/>
     <w:uiPriority w:val="37"/>
     <w:unhideWhenUsed/>
     <w:rsid w:val="009E2F82"/>
   </w:style>
-  <w:style w:type="paragraph" w:styleId="TableofFigures">
+  <w:style w:type="paragraph" w:styleId="Seznamobrzk">
     <w:name w:val="table of figures"/>
-    <w:basedOn w:val="Normal"/>
-    <w:next w:val="Normal"/>
+    <w:basedOn w:val="Normln"/>
+    <w:next w:val="Normln"/>
     <w:uiPriority w:val="99"/>
     <w:unhideWhenUsed/>
     <w:rsid w:val="0006347A"/>
@@ -22967,10 +22868,10 @@
       <w:spacing w:after="0"/>
     </w:pPr>
   </w:style>
-  <w:style w:type="character" w:customStyle="1" w:styleId="Heading3Char">
-    <w:name w:val="Heading 3 Char"/>
-    <w:basedOn w:val="DefaultParagraphFont"/>
-    <w:link w:val="Heading3"/>
+  <w:style w:type="character" w:customStyle="1" w:styleId="Nadpis3Char">
+    <w:name w:val="Nadpis 3 Char"/>
+    <w:basedOn w:val="Standardnpsmoodstavce"/>
+    <w:link w:val="Nadpis3"/>
     <w:uiPriority w:val="9"/>
     <w:rsid w:val="0070390B"/>
     <w:rPr>
@@ -22982,10 +22883,10 @@
       <w:szCs w:val="24"/>
     </w:rPr>
   </w:style>
-  <w:style w:type="character" w:customStyle="1" w:styleId="Heading4Char">
-    <w:name w:val="Heading 4 Char"/>
-    <w:basedOn w:val="DefaultParagraphFont"/>
-    <w:link w:val="Heading4"/>
+  <w:style w:type="character" w:customStyle="1" w:styleId="Nadpis4Char">
+    <w:name w:val="Nadpis 4 Char"/>
+    <w:basedOn w:val="Standardnpsmoodstavce"/>
+    <w:link w:val="Nadpis4"/>
     <w:uiPriority w:val="9"/>
     <w:semiHidden/>
     <w:rsid w:val="0070390B"/>
@@ -23000,10 +22901,10 @@
       <w:szCs w:val="24"/>
     </w:rPr>
   </w:style>
-  <w:style w:type="character" w:customStyle="1" w:styleId="Heading5Char">
-    <w:name w:val="Heading 5 Char"/>
-    <w:basedOn w:val="DefaultParagraphFont"/>
-    <w:link w:val="Heading5"/>
+  <w:style w:type="character" w:customStyle="1" w:styleId="Nadpis5Char">
+    <w:name w:val="Nadpis 5 Char"/>
+    <w:basedOn w:val="Standardnpsmoodstavce"/>
+    <w:link w:val="Nadpis5"/>
     <w:uiPriority w:val="9"/>
     <w:semiHidden/>
     <w:rsid w:val="0070390B"/>
@@ -23014,10 +22915,10 @@
       <w:szCs w:val="24"/>
     </w:rPr>
   </w:style>
-  <w:style w:type="character" w:customStyle="1" w:styleId="Heading6Char">
-    <w:name w:val="Heading 6 Char"/>
-    <w:basedOn w:val="DefaultParagraphFont"/>
-    <w:link w:val="Heading6"/>
+  <w:style w:type="character" w:customStyle="1" w:styleId="Nadpis6Char">
+    <w:name w:val="Nadpis 6 Char"/>
+    <w:basedOn w:val="Standardnpsmoodstavce"/>
+    <w:link w:val="Nadpis6"/>
     <w:uiPriority w:val="9"/>
     <w:semiHidden/>
     <w:rsid w:val="0070390B"/>
@@ -23030,10 +22931,10 @@
       <w:szCs w:val="24"/>
     </w:rPr>
   </w:style>
-  <w:style w:type="character" w:customStyle="1" w:styleId="Heading7Char">
-    <w:name w:val="Heading 7 Char"/>
-    <w:basedOn w:val="DefaultParagraphFont"/>
-    <w:link w:val="Heading7"/>
+  <w:style w:type="character" w:customStyle="1" w:styleId="Nadpis7Char">
+    <w:name w:val="Nadpis 7 Char"/>
+    <w:basedOn w:val="Standardnpsmoodstavce"/>
+    <w:link w:val="Nadpis7"/>
     <w:uiPriority w:val="9"/>
     <w:semiHidden/>
     <w:rsid w:val="0070390B"/>
@@ -23046,10 +22947,10 @@
       <w:szCs w:val="24"/>
     </w:rPr>
   </w:style>
-  <w:style w:type="character" w:customStyle="1" w:styleId="Heading8Char">
-    <w:name w:val="Heading 8 Char"/>
-    <w:basedOn w:val="DefaultParagraphFont"/>
-    <w:link w:val="Heading8"/>
+  <w:style w:type="character" w:customStyle="1" w:styleId="Nadpis8Char">
+    <w:name w:val="Nadpis 8 Char"/>
+    <w:basedOn w:val="Standardnpsmoodstavce"/>
+    <w:link w:val="Nadpis8"/>
     <w:uiPriority w:val="9"/>
     <w:semiHidden/>
     <w:rsid w:val="0070390B"/>
@@ -23060,10 +22961,10 @@
       <w:szCs w:val="20"/>
     </w:rPr>
   </w:style>
-  <w:style w:type="character" w:customStyle="1" w:styleId="Heading9Char">
-    <w:name w:val="Heading 9 Char"/>
-    <w:basedOn w:val="DefaultParagraphFont"/>
-    <w:link w:val="Heading9"/>
+  <w:style w:type="character" w:customStyle="1" w:styleId="Nadpis9Char">
+    <w:name w:val="Nadpis 9 Char"/>
+    <w:basedOn w:val="Standardnpsmoodstavce"/>
+    <w:link w:val="Nadpis9"/>
     <w:uiPriority w:val="9"/>
     <w:semiHidden/>
     <w:rsid w:val="0070390B"/>
@@ -23078,7 +22979,7 @@
   </w:style>
   <w:style w:type="paragraph" w:customStyle="1" w:styleId="Nadpis1-bezsla">
     <w:name w:val="Nadpis 1 - bez čísla"/>
-    <w:basedOn w:val="Heading1"/>
+    <w:basedOn w:val="Nadpis1"/>
     <w:qFormat/>
     <w:rsid w:val="00E924D6"/>
     <w:pPr>
@@ -23087,10 +22988,10 @@
       </w:numPr>
     </w:pPr>
   </w:style>
-  <w:style w:type="paragraph" w:styleId="Header">
+  <w:style w:type="paragraph" w:styleId="Zhlav">
     <w:name w:val="header"/>
-    <w:basedOn w:val="Normal"/>
-    <w:link w:val="HeaderChar"/>
+    <w:basedOn w:val="Normln"/>
+    <w:link w:val="ZhlavChar"/>
     <w:uiPriority w:val="99"/>
     <w:semiHidden/>
     <w:unhideWhenUsed/>
@@ -23103,10 +23004,10 @@
       <w:spacing w:after="0" w:line="240" w:lineRule="auto"/>
     </w:pPr>
   </w:style>
-  <w:style w:type="character" w:customStyle="1" w:styleId="HeaderChar">
-    <w:name w:val="Header Char"/>
-    <w:basedOn w:val="DefaultParagraphFont"/>
-    <w:link w:val="Header"/>
+  <w:style w:type="character" w:customStyle="1" w:styleId="ZhlavChar">
+    <w:name w:val="Záhlaví Char"/>
+    <w:basedOn w:val="Standardnpsmoodstavce"/>
+    <w:link w:val="Zhlav"/>
     <w:uiPriority w:val="99"/>
     <w:semiHidden/>
     <w:rsid w:val="00EF2728"/>
@@ -23116,10 +23017,10 @@
       <w:szCs w:val="24"/>
     </w:rPr>
   </w:style>
-  <w:style w:type="paragraph" w:styleId="Footer">
+  <w:style w:type="paragraph" w:styleId="Zpat">
     <w:name w:val="footer"/>
-    <w:basedOn w:val="Normal"/>
-    <w:link w:val="FooterChar"/>
+    <w:basedOn w:val="Normln"/>
+    <w:link w:val="ZpatChar"/>
     <w:uiPriority w:val="99"/>
     <w:unhideWhenUsed/>
     <w:rsid w:val="00EF2728"/>
@@ -23131,10 +23032,10 @@
       <w:spacing w:after="0" w:line="240" w:lineRule="auto"/>
     </w:pPr>
   </w:style>
-  <w:style w:type="character" w:customStyle="1" w:styleId="FooterChar">
-    <w:name w:val="Footer Char"/>
-    <w:basedOn w:val="DefaultParagraphFont"/>
-    <w:link w:val="Footer"/>
+  <w:style w:type="character" w:customStyle="1" w:styleId="ZpatChar">
+    <w:name w:val="Zápatí Char"/>
+    <w:basedOn w:val="Standardnpsmoodstavce"/>
+    <w:link w:val="Zpat"/>
     <w:uiPriority w:val="99"/>
     <w:rsid w:val="00EF2728"/>
     <w:rPr>
@@ -23143,9 +23044,9 @@
       <w:szCs w:val="24"/>
     </w:rPr>
   </w:style>
-  <w:style w:type="character" w:styleId="PlaceholderText">
+  <w:style w:type="character" w:styleId="Zstupntext">
     <w:name w:val="Placeholder Text"/>
-    <w:basedOn w:val="DefaultParagraphFont"/>
+    <w:basedOn w:val="Standardnpsmoodstavce"/>
     <w:uiPriority w:val="99"/>
     <w:semiHidden/>
     <w:rsid w:val="00AC21F1"/>
@@ -23153,9 +23054,9 @@
       <w:color w:val="808080"/>
     </w:rPr>
   </w:style>
-  <w:style w:type="table" w:styleId="GridTable1Light">
+  <w:style w:type="table" w:styleId="Mkatabulky1svtl">
     <w:name w:val="Grid Table 1 Light"/>
-    <w:basedOn w:val="TableNormal"/>
+    <w:basedOn w:val="Normlntabulka"/>
     <w:uiPriority w:val="46"/>
     <w:rsid w:val="001602FA"/>
     <w:pPr>
@@ -23217,10 +23118,10 @@
       </w:rPr>
     </w:tblStylePr>
   </w:style>
-  <w:style w:type="paragraph" w:styleId="HTMLPreformatted">
+  <w:style w:type="paragraph" w:styleId="FormtovanvHTML">
     <w:name w:val="HTML Preformatted"/>
-    <w:basedOn w:val="Normal"/>
-    <w:link w:val="HTMLPreformattedChar"/>
+    <w:basedOn w:val="Normln"/>
+    <w:link w:val="FormtovanvHTMLChar"/>
     <w:uiPriority w:val="99"/>
     <w:unhideWhenUsed/>
     <w:rsid w:val="00722B1A"/>
@@ -23252,10 +23153,10 @@
       <w:lang w:val="en-GB" w:eastAsia="en-GB"/>
     </w:rPr>
   </w:style>
-  <w:style w:type="character" w:customStyle="1" w:styleId="HTMLPreformattedChar">
-    <w:name w:val="HTML Preformatted Char"/>
-    <w:basedOn w:val="DefaultParagraphFont"/>
-    <w:link w:val="HTMLPreformatted"/>
+  <w:style w:type="character" w:customStyle="1" w:styleId="FormtovanvHTMLChar">
+    <w:name w:val="Formátovaný v HTML Char"/>
+    <w:basedOn w:val="Standardnpsmoodstavce"/>
+    <w:link w:val="FormtovanvHTML"/>
     <w:uiPriority w:val="99"/>
     <w:rsid w:val="00722B1A"/>
     <w:rPr>
@@ -23634,7 +23535,7 @@
 </file>
 
 <file path=customXml/itemProps1.xml><?xml version="1.0" encoding="utf-8"?>
-<ds:datastoreItem xmlns:ds="http://schemas.openxmlformats.org/officeDocument/2006/customXml" ds:itemID="{03D1E8AA-3977-9C40-9C96-63E9DA79DB80}">
+<ds:datastoreItem xmlns:ds="http://schemas.openxmlformats.org/officeDocument/2006/customXml" ds:itemID="{FF82B624-67F3-274B-ACF2-F03B1F599CAB}">
   <ds:schemaRefs>
     <ds:schemaRef ds:uri="http://schemas.openxmlformats.org/officeDocument/2006/bibliography"/>
   </ds:schemaRefs>

</xml_diff>